<commit_message>
restructure postmortem report table for 'How much time spend' entry
</commit_message>
<xml_diff>
--- a/Deliverable-2/PostmortemReport/Postmortem Report-SRS_Delivery-2.docx
+++ b/Deliverable-2/PostmortemReport/Postmortem Report-SRS_Delivery-2.docx
@@ -388,6 +388,8 @@
         </w:rPr>
         <w:t>2. Summarize how much time was spent (in total and by each group member) on the steps/activities involved as well as for the delivery as a whole.  Be honest with the time spent, as this information will in no way be used for any grading. For more details related to commit history and logging of this delivery-1, please see Appendix A to Appendix E.</w:t>
       </w:r>
+      <w:bookmarkStart w:id="1" w:name="_GoBack"/>
+      <w:bookmarkEnd w:id="1"/>
     </w:p>
     <w:p>
       <w:pPr>
@@ -403,7 +405,7 @@
     <w:tbl>
       <w:tblPr>
         <w:tblStyle w:val="a"/>
-        <w:tblW w:w="9715" w:type="dxa"/>
+        <w:tblW w:w="10343" w:type="dxa"/>
         <w:jc w:val="center"/>
         <w:tblBorders>
           <w:top w:val="single" w:sz="4" w:space="0" w:color="FFFFFF"/>
@@ -417,13 +419,13 @@
         <w:tblLook w:val="04A0" w:firstRow="1" w:lastRow="0" w:firstColumn="1" w:lastColumn="0" w:noHBand="0" w:noVBand="1"/>
       </w:tblPr>
       <w:tblGrid>
-        <w:gridCol w:w="1795"/>
-        <w:gridCol w:w="1890"/>
-        <w:gridCol w:w="1260"/>
-        <w:gridCol w:w="1260"/>
-        <w:gridCol w:w="1178"/>
-        <w:gridCol w:w="1170"/>
-        <w:gridCol w:w="1162"/>
+        <w:gridCol w:w="1980"/>
+        <w:gridCol w:w="1843"/>
+        <w:gridCol w:w="1275"/>
+        <w:gridCol w:w="1276"/>
+        <w:gridCol w:w="1276"/>
+        <w:gridCol w:w="1134"/>
+        <w:gridCol w:w="1559"/>
       </w:tblGrid>
       <w:tr>
         <w:trPr>
@@ -433,7 +435,7 @@
         <w:tc>
           <w:tcPr>
             <w:cnfStyle w:val="001000000000" w:firstRow="0" w:lastRow="0" w:firstColumn="1" w:lastColumn="0" w:oddVBand="0" w:evenVBand="0" w:oddHBand="0" w:evenHBand="0" w:firstRowFirstColumn="0" w:firstRowLastColumn="0" w:lastRowFirstColumn="0" w:lastRowLastColumn="0"/>
-            <w:tcW w:w="1795" w:type="dxa"/>
+            <w:tcW w:w="1980" w:type="dxa"/>
           </w:tcPr>
           <w:p>
             <w:pPr>
@@ -453,7 +455,7 @@
         </w:tc>
         <w:tc>
           <w:tcPr>
-            <w:tcW w:w="1890" w:type="dxa"/>
+            <w:tcW w:w="1843" w:type="dxa"/>
           </w:tcPr>
           <w:p>
             <w:pPr>
@@ -474,7 +476,7 @@
         </w:tc>
         <w:tc>
           <w:tcPr>
-            <w:tcW w:w="1260" w:type="dxa"/>
+            <w:tcW w:w="1275" w:type="dxa"/>
           </w:tcPr>
           <w:p>
             <w:pPr>
@@ -497,7 +499,7 @@
         </w:tc>
         <w:tc>
           <w:tcPr>
-            <w:tcW w:w="1260" w:type="dxa"/>
+            <w:tcW w:w="1276" w:type="dxa"/>
           </w:tcPr>
           <w:p>
             <w:pPr>
@@ -520,7 +522,7 @@
         </w:tc>
         <w:tc>
           <w:tcPr>
-            <w:tcW w:w="1178" w:type="dxa"/>
+            <w:tcW w:w="1276" w:type="dxa"/>
           </w:tcPr>
           <w:p>
             <w:pPr>
@@ -543,7 +545,7 @@
         </w:tc>
         <w:tc>
           <w:tcPr>
-            <w:tcW w:w="1170" w:type="dxa"/>
+            <w:tcW w:w="1134" w:type="dxa"/>
           </w:tcPr>
           <w:p>
             <w:pPr>
@@ -564,7 +566,7 @@
         </w:tc>
         <w:tc>
           <w:tcPr>
-            <w:tcW w:w="1162" w:type="dxa"/>
+            <w:tcW w:w="1559" w:type="dxa"/>
           </w:tcPr>
           <w:p>
             <w:pPr>
@@ -594,7 +596,8 @@
         <w:tc>
           <w:tcPr>
             <w:cnfStyle w:val="001000000000" w:firstRow="0" w:lastRow="0" w:firstColumn="1" w:lastColumn="0" w:oddVBand="0" w:evenVBand="0" w:oddHBand="0" w:evenHBand="0" w:firstRowFirstColumn="0" w:firstRowLastColumn="0" w:lastRowFirstColumn="0" w:lastRowLastColumn="0"/>
-            <w:tcW w:w="1795" w:type="dxa"/>
+            <w:tcW w:w="1980" w:type="dxa"/>
+            <w:vMerge w:val="restart"/>
           </w:tcPr>
           <w:p>
             <w:pPr>
@@ -608,13 +611,13 @@
               <w:rPr>
                 <w:rFonts w:ascii="Times New Roman" w:eastAsia="Times New Roman" w:hAnsi="Times New Roman" w:cs="Times New Roman"/>
               </w:rPr>
-              <w:t>Background Study</w:t>
+              <w:t>Identifying and Finding Inconsistencies</w:t>
             </w:r>
           </w:p>
         </w:tc>
         <w:tc>
           <w:tcPr>
-            <w:tcW w:w="1890" w:type="dxa"/>
+            <w:tcW w:w="1843" w:type="dxa"/>
           </w:tcPr>
           <w:p>
             <w:pPr>
@@ -633,13 +636,13 @@
                 <w:sz w:val="20"/>
                 <w:szCs w:val="20"/>
               </w:rPr>
-              <w:t>-</w:t>
+              <w:t>Communication</w:t>
             </w:r>
           </w:p>
         </w:tc>
         <w:tc>
           <w:tcPr>
-            <w:tcW w:w="1260" w:type="dxa"/>
+            <w:tcW w:w="1275" w:type="dxa"/>
           </w:tcPr>
           <w:p>
             <w:pPr>
@@ -650,13 +653,13 @@
                 <w:rFonts w:ascii="Times New Roman" w:eastAsia="Times New Roman" w:hAnsi="Times New Roman" w:cs="Times New Roman"/>
               </w:rPr>
             </w:pPr>
-            <w:bookmarkStart w:id="1" w:name="_30j0zll" w:colFirst="0" w:colLast="0"/>
-            <w:bookmarkEnd w:id="1"/>
-          </w:p>
-        </w:tc>
-        <w:tc>
-          <w:tcPr>
-            <w:tcW w:w="1260" w:type="dxa"/>
+            <w:bookmarkStart w:id="2" w:name="_30j0zll" w:colFirst="0" w:colLast="0"/>
+            <w:bookmarkEnd w:id="2"/>
+          </w:p>
+        </w:tc>
+        <w:tc>
+          <w:tcPr>
+            <w:tcW w:w="1276" w:type="dxa"/>
           </w:tcPr>
           <w:p>
             <w:pPr>
@@ -671,7 +674,7 @@
         </w:tc>
         <w:tc>
           <w:tcPr>
-            <w:tcW w:w="1178" w:type="dxa"/>
+            <w:tcW w:w="1276" w:type="dxa"/>
           </w:tcPr>
           <w:p>
             <w:pPr>
@@ -686,7 +689,7 @@
         </w:tc>
         <w:tc>
           <w:tcPr>
-            <w:tcW w:w="1170" w:type="dxa"/>
+            <w:tcW w:w="1134" w:type="dxa"/>
           </w:tcPr>
           <w:p>
             <w:pPr>
@@ -701,7 +704,7 @@
         </w:tc>
         <w:tc>
           <w:tcPr>
-            <w:tcW w:w="1162" w:type="dxa"/>
+            <w:tcW w:w="1559" w:type="dxa"/>
           </w:tcPr>
           <w:p>
             <w:pPr>
@@ -722,28 +725,22 @@
         <w:tc>
           <w:tcPr>
             <w:cnfStyle w:val="001000000000" w:firstRow="0" w:lastRow="0" w:firstColumn="1" w:lastColumn="0" w:oddVBand="0" w:evenVBand="0" w:oddHBand="0" w:evenHBand="0" w:firstRowFirstColumn="0" w:firstRowLastColumn="0" w:lastRowFirstColumn="0" w:lastRowLastColumn="0"/>
-            <w:tcW w:w="1795" w:type="dxa"/>
-            <w:vMerge w:val="restart"/>
-          </w:tcPr>
-          <w:p>
-            <w:pPr>
-              <w:ind w:right="280"/>
-              <w:jc w:val="center"/>
-              <w:rPr>
-                <w:rFonts w:ascii="Times New Roman" w:eastAsia="Times New Roman" w:hAnsi="Times New Roman" w:cs="Times New Roman"/>
-              </w:rPr>
-            </w:pPr>
-            <w:r>
-              <w:rPr>
-                <w:rFonts w:ascii="Times New Roman" w:eastAsia="Times New Roman" w:hAnsi="Times New Roman" w:cs="Times New Roman"/>
-              </w:rPr>
-              <w:t>Elicitation Artifacts</w:t>
-            </w:r>
-          </w:p>
-        </w:tc>
-        <w:tc>
-          <w:tcPr>
-            <w:tcW w:w="1890" w:type="dxa"/>
+            <w:tcW w:w="1980" w:type="dxa"/>
+            <w:vMerge/>
+          </w:tcPr>
+          <w:p>
+            <w:pPr>
+              <w:ind w:right="280"/>
+              <w:jc w:val="center"/>
+              <w:rPr>
+                <w:rFonts w:ascii="Times New Roman" w:eastAsia="Times New Roman" w:hAnsi="Times New Roman" w:cs="Times New Roman"/>
+              </w:rPr>
+            </w:pPr>
+          </w:p>
+        </w:tc>
+        <w:tc>
+          <w:tcPr>
+            <w:tcW w:w="1843" w:type="dxa"/>
           </w:tcPr>
           <w:p>
             <w:pPr>
@@ -762,13 +759,13 @@
                 <w:sz w:val="20"/>
                 <w:szCs w:val="20"/>
               </w:rPr>
-              <w:t>Communication</w:t>
+              <w:t>Documentation</w:t>
             </w:r>
           </w:p>
         </w:tc>
         <w:tc>
           <w:tcPr>
-            <w:tcW w:w="1260" w:type="dxa"/>
+            <w:tcW w:w="1275" w:type="dxa"/>
           </w:tcPr>
           <w:p>
             <w:pPr>
@@ -783,7 +780,7 @@
         </w:tc>
         <w:tc>
           <w:tcPr>
-            <w:tcW w:w="1260" w:type="dxa"/>
+            <w:tcW w:w="1276" w:type="dxa"/>
           </w:tcPr>
           <w:p>
             <w:pPr>
@@ -798,7 +795,7 @@
         </w:tc>
         <w:tc>
           <w:tcPr>
-            <w:tcW w:w="1178" w:type="dxa"/>
+            <w:tcW w:w="1276" w:type="dxa"/>
           </w:tcPr>
           <w:p>
             <w:pPr>
@@ -813,7 +810,7 @@
         </w:tc>
         <w:tc>
           <w:tcPr>
-            <w:tcW w:w="1170" w:type="dxa"/>
+            <w:tcW w:w="1134" w:type="dxa"/>
           </w:tcPr>
           <w:p>
             <w:pPr>
@@ -828,7 +825,7 @@
         </w:tc>
         <w:tc>
           <w:tcPr>
-            <w:tcW w:w="1162" w:type="dxa"/>
+            <w:tcW w:w="1559" w:type="dxa"/>
           </w:tcPr>
           <w:p>
             <w:pPr>
@@ -850,7 +847,256 @@
         <w:tc>
           <w:tcPr>
             <w:cnfStyle w:val="001000000000" w:firstRow="0" w:lastRow="0" w:firstColumn="1" w:lastColumn="0" w:oddVBand="0" w:evenVBand="0" w:oddHBand="0" w:evenHBand="0" w:firstRowFirstColumn="0" w:firstRowLastColumn="0" w:lastRowFirstColumn="0" w:lastRowLastColumn="0"/>
-            <w:tcW w:w="1795" w:type="dxa"/>
+            <w:tcW w:w="1980" w:type="dxa"/>
+            <w:vMerge/>
+          </w:tcPr>
+          <w:p>
+            <w:pPr>
+              <w:ind w:right="280"/>
+              <w:jc w:val="center"/>
+              <w:rPr>
+                <w:rFonts w:ascii="Times New Roman" w:eastAsia="Times New Roman" w:hAnsi="Times New Roman" w:cs="Times New Roman"/>
+              </w:rPr>
+            </w:pPr>
+          </w:p>
+        </w:tc>
+        <w:tc>
+          <w:tcPr>
+            <w:tcW w:w="1843" w:type="dxa"/>
+          </w:tcPr>
+          <w:p>
+            <w:pPr>
+              <w:ind w:right="280"/>
+              <w:jc w:val="center"/>
+              <w:cnfStyle w:val="000000100000" w:firstRow="0" w:lastRow="0" w:firstColumn="0" w:lastColumn="0" w:oddVBand="0" w:evenVBand="0" w:oddHBand="1" w:evenHBand="0" w:firstRowFirstColumn="0" w:firstRowLastColumn="0" w:lastRowFirstColumn="0" w:lastRowLastColumn="0"/>
+              <w:rPr>
+                <w:rFonts w:ascii="Times New Roman" w:eastAsia="Times New Roman" w:hAnsi="Times New Roman" w:cs="Times New Roman"/>
+                <w:sz w:val="20"/>
+                <w:szCs w:val="20"/>
+              </w:rPr>
+            </w:pPr>
+            <w:r>
+              <w:rPr>
+                <w:rFonts w:ascii="Times New Roman" w:eastAsia="Times New Roman" w:hAnsi="Times New Roman" w:cs="Times New Roman"/>
+                <w:sz w:val="20"/>
+                <w:szCs w:val="20"/>
+              </w:rPr>
+              <w:t>Review</w:t>
+            </w:r>
+          </w:p>
+        </w:tc>
+        <w:tc>
+          <w:tcPr>
+            <w:tcW w:w="1275" w:type="dxa"/>
+          </w:tcPr>
+          <w:p>
+            <w:pPr>
+              <w:ind w:right="280"/>
+              <w:jc w:val="center"/>
+              <w:cnfStyle w:val="000000100000" w:firstRow="0" w:lastRow="0" w:firstColumn="0" w:lastColumn="0" w:oddVBand="0" w:evenVBand="0" w:oddHBand="1" w:evenHBand="0" w:firstRowFirstColumn="0" w:firstRowLastColumn="0" w:lastRowFirstColumn="0" w:lastRowLastColumn="0"/>
+              <w:rPr>
+                <w:rFonts w:ascii="Times New Roman" w:eastAsia="Times New Roman" w:hAnsi="Times New Roman" w:cs="Times New Roman"/>
+              </w:rPr>
+            </w:pPr>
+          </w:p>
+        </w:tc>
+        <w:tc>
+          <w:tcPr>
+            <w:tcW w:w="1276" w:type="dxa"/>
+          </w:tcPr>
+          <w:p>
+            <w:pPr>
+              <w:ind w:right="280"/>
+              <w:jc w:val="center"/>
+              <w:cnfStyle w:val="000000100000" w:firstRow="0" w:lastRow="0" w:firstColumn="0" w:lastColumn="0" w:oddVBand="0" w:evenVBand="0" w:oddHBand="1" w:evenHBand="0" w:firstRowFirstColumn="0" w:firstRowLastColumn="0" w:lastRowFirstColumn="0" w:lastRowLastColumn="0"/>
+              <w:rPr>
+                <w:rFonts w:ascii="Times New Roman" w:eastAsia="Times New Roman" w:hAnsi="Times New Roman" w:cs="Times New Roman"/>
+              </w:rPr>
+            </w:pPr>
+          </w:p>
+        </w:tc>
+        <w:tc>
+          <w:tcPr>
+            <w:tcW w:w="1276" w:type="dxa"/>
+          </w:tcPr>
+          <w:p>
+            <w:pPr>
+              <w:ind w:right="280"/>
+              <w:jc w:val="center"/>
+              <w:cnfStyle w:val="000000100000" w:firstRow="0" w:lastRow="0" w:firstColumn="0" w:lastColumn="0" w:oddVBand="0" w:evenVBand="0" w:oddHBand="1" w:evenHBand="0" w:firstRowFirstColumn="0" w:firstRowLastColumn="0" w:lastRowFirstColumn="0" w:lastRowLastColumn="0"/>
+              <w:rPr>
+                <w:rFonts w:ascii="Times New Roman" w:eastAsia="Times New Roman" w:hAnsi="Times New Roman" w:cs="Times New Roman"/>
+              </w:rPr>
+            </w:pPr>
+          </w:p>
+        </w:tc>
+        <w:tc>
+          <w:tcPr>
+            <w:tcW w:w="1134" w:type="dxa"/>
+          </w:tcPr>
+          <w:p>
+            <w:pPr>
+              <w:ind w:right="280"/>
+              <w:jc w:val="center"/>
+              <w:cnfStyle w:val="000000100000" w:firstRow="0" w:lastRow="0" w:firstColumn="0" w:lastColumn="0" w:oddVBand="0" w:evenVBand="0" w:oddHBand="1" w:evenHBand="0" w:firstRowFirstColumn="0" w:firstRowLastColumn="0" w:lastRowFirstColumn="0" w:lastRowLastColumn="0"/>
+              <w:rPr>
+                <w:rFonts w:ascii="Times New Roman" w:eastAsia="Times New Roman" w:hAnsi="Times New Roman" w:cs="Times New Roman"/>
+              </w:rPr>
+            </w:pPr>
+          </w:p>
+        </w:tc>
+        <w:tc>
+          <w:tcPr>
+            <w:tcW w:w="1559" w:type="dxa"/>
+          </w:tcPr>
+          <w:p>
+            <w:pPr>
+              <w:ind w:right="280"/>
+              <w:jc w:val="center"/>
+              <w:cnfStyle w:val="000000100000" w:firstRow="0" w:lastRow="0" w:firstColumn="0" w:lastColumn="0" w:oddVBand="0" w:evenVBand="0" w:oddHBand="1" w:evenHBand="0" w:firstRowFirstColumn="0" w:firstRowLastColumn="0" w:lastRowFirstColumn="0" w:lastRowLastColumn="0"/>
+              <w:rPr>
+                <w:rFonts w:ascii="Times New Roman" w:eastAsia="Times New Roman" w:hAnsi="Times New Roman" w:cs="Times New Roman"/>
+              </w:rPr>
+            </w:pPr>
+          </w:p>
+        </w:tc>
+      </w:tr>
+      <w:tr>
+        <w:trPr>
+          <w:jc w:val="center"/>
+        </w:trPr>
+        <w:tc>
+          <w:tcPr>
+            <w:cnfStyle w:val="001000000000" w:firstRow="0" w:lastRow="0" w:firstColumn="1" w:lastColumn="0" w:oddVBand="0" w:evenVBand="0" w:oddHBand="0" w:evenHBand="0" w:firstRowFirstColumn="0" w:firstRowLastColumn="0" w:lastRowFirstColumn="0" w:lastRowLastColumn="0"/>
+            <w:tcW w:w="1980" w:type="dxa"/>
+            <w:vMerge w:val="restart"/>
+          </w:tcPr>
+          <w:p>
+            <w:pPr>
+              <w:ind w:right="280"/>
+              <w:jc w:val="center"/>
+              <w:rPr>
+                <w:rFonts w:ascii="Times New Roman" w:eastAsia="Times New Roman" w:hAnsi="Times New Roman" w:cs="Times New Roman"/>
+              </w:rPr>
+            </w:pPr>
+            <w:r>
+              <w:rPr>
+                <w:rFonts w:ascii="Times New Roman" w:eastAsia="Times New Roman" w:hAnsi="Times New Roman" w:cs="Times New Roman"/>
+              </w:rPr>
+              <w:t>Documenting Conflicts</w:t>
+            </w:r>
+          </w:p>
+        </w:tc>
+        <w:tc>
+          <w:tcPr>
+            <w:tcW w:w="1843" w:type="dxa"/>
+          </w:tcPr>
+          <w:p>
+            <w:pPr>
+              <w:ind w:right="280"/>
+              <w:jc w:val="center"/>
+              <w:cnfStyle w:val="000000000000" w:firstRow="0" w:lastRow="0" w:firstColumn="0" w:lastColumn="0" w:oddVBand="0" w:evenVBand="0" w:oddHBand="0" w:evenHBand="0" w:firstRowFirstColumn="0" w:firstRowLastColumn="0" w:lastRowFirstColumn="0" w:lastRowLastColumn="0"/>
+              <w:rPr>
+                <w:rFonts w:ascii="Times New Roman" w:eastAsia="Times New Roman" w:hAnsi="Times New Roman" w:cs="Times New Roman"/>
+                <w:sz w:val="20"/>
+                <w:szCs w:val="20"/>
+              </w:rPr>
+            </w:pPr>
+            <w:r>
+              <w:rPr>
+                <w:rFonts w:ascii="Times New Roman" w:eastAsia="Times New Roman" w:hAnsi="Times New Roman" w:cs="Times New Roman"/>
+                <w:sz w:val="20"/>
+                <w:szCs w:val="20"/>
+              </w:rPr>
+              <w:t>Communication</w:t>
+            </w:r>
+          </w:p>
+        </w:tc>
+        <w:tc>
+          <w:tcPr>
+            <w:tcW w:w="1275" w:type="dxa"/>
+          </w:tcPr>
+          <w:p>
+            <w:pPr>
+              <w:ind w:right="280"/>
+              <w:jc w:val="center"/>
+              <w:cnfStyle w:val="000000000000" w:firstRow="0" w:lastRow="0" w:firstColumn="0" w:lastColumn="0" w:oddVBand="0" w:evenVBand="0" w:oddHBand="0" w:evenHBand="0" w:firstRowFirstColumn="0" w:firstRowLastColumn="0" w:lastRowFirstColumn="0" w:lastRowLastColumn="0"/>
+              <w:rPr>
+                <w:rFonts w:ascii="Times New Roman" w:eastAsia="Times New Roman" w:hAnsi="Times New Roman" w:cs="Times New Roman"/>
+              </w:rPr>
+            </w:pPr>
+          </w:p>
+        </w:tc>
+        <w:tc>
+          <w:tcPr>
+            <w:tcW w:w="1276" w:type="dxa"/>
+          </w:tcPr>
+          <w:p>
+            <w:pPr>
+              <w:ind w:right="280"/>
+              <w:jc w:val="center"/>
+              <w:cnfStyle w:val="000000000000" w:firstRow="0" w:lastRow="0" w:firstColumn="0" w:lastColumn="0" w:oddVBand="0" w:evenVBand="0" w:oddHBand="0" w:evenHBand="0" w:firstRowFirstColumn="0" w:firstRowLastColumn="0" w:lastRowFirstColumn="0" w:lastRowLastColumn="0"/>
+              <w:rPr>
+                <w:rFonts w:ascii="Times New Roman" w:eastAsia="Times New Roman" w:hAnsi="Times New Roman" w:cs="Times New Roman"/>
+              </w:rPr>
+            </w:pPr>
+          </w:p>
+        </w:tc>
+        <w:tc>
+          <w:tcPr>
+            <w:tcW w:w="1276" w:type="dxa"/>
+          </w:tcPr>
+          <w:p>
+            <w:pPr>
+              <w:ind w:right="280"/>
+              <w:jc w:val="center"/>
+              <w:cnfStyle w:val="000000000000" w:firstRow="0" w:lastRow="0" w:firstColumn="0" w:lastColumn="0" w:oddVBand="0" w:evenVBand="0" w:oddHBand="0" w:evenHBand="0" w:firstRowFirstColumn="0" w:firstRowLastColumn="0" w:lastRowFirstColumn="0" w:lastRowLastColumn="0"/>
+              <w:rPr>
+                <w:rFonts w:ascii="Times New Roman" w:eastAsia="Times New Roman" w:hAnsi="Times New Roman" w:cs="Times New Roman"/>
+              </w:rPr>
+            </w:pPr>
+          </w:p>
+        </w:tc>
+        <w:tc>
+          <w:tcPr>
+            <w:tcW w:w="1134" w:type="dxa"/>
+          </w:tcPr>
+          <w:p>
+            <w:pPr>
+              <w:ind w:right="280"/>
+              <w:jc w:val="center"/>
+              <w:cnfStyle w:val="000000000000" w:firstRow="0" w:lastRow="0" w:firstColumn="0" w:lastColumn="0" w:oddVBand="0" w:evenVBand="0" w:oddHBand="0" w:evenHBand="0" w:firstRowFirstColumn="0" w:firstRowLastColumn="0" w:lastRowFirstColumn="0" w:lastRowLastColumn="0"/>
+              <w:rPr>
+                <w:rFonts w:ascii="Times New Roman" w:eastAsia="Times New Roman" w:hAnsi="Times New Roman" w:cs="Times New Roman"/>
+              </w:rPr>
+            </w:pPr>
+          </w:p>
+        </w:tc>
+        <w:tc>
+          <w:tcPr>
+            <w:tcW w:w="1559" w:type="dxa"/>
+          </w:tcPr>
+          <w:p>
+            <w:pPr>
+              <w:ind w:right="280"/>
+              <w:jc w:val="center"/>
+              <w:cnfStyle w:val="000000000000" w:firstRow="0" w:lastRow="0" w:firstColumn="0" w:lastColumn="0" w:oddVBand="0" w:evenVBand="0" w:oddHBand="0" w:evenHBand="0" w:firstRowFirstColumn="0" w:firstRowLastColumn="0" w:lastRowFirstColumn="0" w:lastRowLastColumn="0"/>
+              <w:rPr>
+                <w:rFonts w:ascii="Times New Roman" w:eastAsia="Times New Roman" w:hAnsi="Times New Roman" w:cs="Times New Roman"/>
+              </w:rPr>
+            </w:pPr>
+          </w:p>
+        </w:tc>
+      </w:tr>
+      <w:tr>
+        <w:trPr>
+          <w:cnfStyle w:val="000000100000" w:firstRow="0" w:lastRow="0" w:firstColumn="0" w:lastColumn="0" w:oddVBand="0" w:evenVBand="0" w:oddHBand="1" w:evenHBand="0" w:firstRowFirstColumn="0" w:firstRowLastColumn="0" w:lastRowFirstColumn="0" w:lastRowLastColumn="0"/>
+          <w:jc w:val="center"/>
+        </w:trPr>
+        <w:tc>
+          <w:tcPr>
+            <w:cnfStyle w:val="001000000000" w:firstRow="0" w:lastRow="0" w:firstColumn="1" w:lastColumn="0" w:oddVBand="0" w:evenVBand="0" w:oddHBand="0" w:evenHBand="0" w:firstRowFirstColumn="0" w:firstRowLastColumn="0" w:lastRowFirstColumn="0" w:lastRowLastColumn="0"/>
+            <w:tcW w:w="1980" w:type="dxa"/>
             <w:vMerge/>
           </w:tcPr>
           <w:p>
@@ -873,7 +1119,7 @@
         </w:tc>
         <w:tc>
           <w:tcPr>
-            <w:tcW w:w="1890" w:type="dxa"/>
+            <w:tcW w:w="1843" w:type="dxa"/>
           </w:tcPr>
           <w:p>
             <w:pPr>
@@ -898,7 +1144,7 @@
         </w:tc>
         <w:tc>
           <w:tcPr>
-            <w:tcW w:w="1260" w:type="dxa"/>
+            <w:tcW w:w="1275" w:type="dxa"/>
           </w:tcPr>
           <w:p>
             <w:pPr>
@@ -913,7 +1159,7 @@
         </w:tc>
         <w:tc>
           <w:tcPr>
-            <w:tcW w:w="1260" w:type="dxa"/>
+            <w:tcW w:w="1276" w:type="dxa"/>
           </w:tcPr>
           <w:p>
             <w:pPr>
@@ -928,7 +1174,7 @@
         </w:tc>
         <w:tc>
           <w:tcPr>
-            <w:tcW w:w="1178" w:type="dxa"/>
+            <w:tcW w:w="1276" w:type="dxa"/>
           </w:tcPr>
           <w:p>
             <w:pPr>
@@ -943,7 +1189,7 @@
         </w:tc>
         <w:tc>
           <w:tcPr>
-            <w:tcW w:w="1170" w:type="dxa"/>
+            <w:tcW w:w="1134" w:type="dxa"/>
           </w:tcPr>
           <w:p>
             <w:pPr>
@@ -958,7 +1204,7 @@
         </w:tc>
         <w:tc>
           <w:tcPr>
-            <w:tcW w:w="1162" w:type="dxa"/>
+            <w:tcW w:w="1559" w:type="dxa"/>
           </w:tcPr>
           <w:p>
             <w:pPr>
@@ -979,7 +1225,7 @@
         <w:tc>
           <w:tcPr>
             <w:cnfStyle w:val="001000000000" w:firstRow="0" w:lastRow="0" w:firstColumn="1" w:lastColumn="0" w:oddVBand="0" w:evenVBand="0" w:oddHBand="0" w:evenHBand="0" w:firstRowFirstColumn="0" w:firstRowLastColumn="0" w:lastRowFirstColumn="0" w:lastRowLastColumn="0"/>
-            <w:tcW w:w="1795" w:type="dxa"/>
+            <w:tcW w:w="1980" w:type="dxa"/>
             <w:vMerge/>
           </w:tcPr>
           <w:p>
@@ -1002,7 +1248,7 @@
         </w:tc>
         <w:tc>
           <w:tcPr>
-            <w:tcW w:w="1890" w:type="dxa"/>
+            <w:tcW w:w="1843" w:type="dxa"/>
           </w:tcPr>
           <w:p>
             <w:pPr>
@@ -1027,7 +1273,7 @@
         </w:tc>
         <w:tc>
           <w:tcPr>
-            <w:tcW w:w="1260" w:type="dxa"/>
+            <w:tcW w:w="1275" w:type="dxa"/>
           </w:tcPr>
           <w:p>
             <w:pPr>
@@ -1042,7 +1288,7 @@
         </w:tc>
         <w:tc>
           <w:tcPr>
-            <w:tcW w:w="1260" w:type="dxa"/>
+            <w:tcW w:w="1276" w:type="dxa"/>
           </w:tcPr>
           <w:p>
             <w:pPr>
@@ -1057,7 +1303,7 @@
         </w:tc>
         <w:tc>
           <w:tcPr>
-            <w:tcW w:w="1178" w:type="dxa"/>
+            <w:tcW w:w="1276" w:type="dxa"/>
           </w:tcPr>
           <w:p>
             <w:pPr>
@@ -1072,7 +1318,7 @@
         </w:tc>
         <w:tc>
           <w:tcPr>
-            <w:tcW w:w="1170" w:type="dxa"/>
+            <w:tcW w:w="1134" w:type="dxa"/>
           </w:tcPr>
           <w:p>
             <w:pPr>
@@ -1087,7 +1333,7 @@
         </w:tc>
         <w:tc>
           <w:tcPr>
-            <w:tcW w:w="1162" w:type="dxa"/>
+            <w:tcW w:w="1559" w:type="dxa"/>
           </w:tcPr>
           <w:p>
             <w:pPr>
@@ -1109,7 +1355,7 @@
         <w:tc>
           <w:tcPr>
             <w:cnfStyle w:val="001000000000" w:firstRow="0" w:lastRow="0" w:firstColumn="1" w:lastColumn="0" w:oddVBand="0" w:evenVBand="0" w:oddHBand="0" w:evenHBand="0" w:firstRowFirstColumn="0" w:firstRowLastColumn="0" w:lastRowFirstColumn="0" w:lastRowLastColumn="0"/>
-            <w:tcW w:w="1795" w:type="dxa"/>
+            <w:tcW w:w="1980" w:type="dxa"/>
             <w:vMerge w:val="restart"/>
           </w:tcPr>
           <w:p>
@@ -1124,13 +1370,13 @@
               <w:rPr>
                 <w:rFonts w:ascii="Times New Roman" w:eastAsia="Times New Roman" w:hAnsi="Times New Roman" w:cs="Times New Roman"/>
               </w:rPr>
-              <w:t>Vision Document</w:t>
+              <w:t>Conflict Resolution</w:t>
             </w:r>
           </w:p>
         </w:tc>
         <w:tc>
           <w:tcPr>
-            <w:tcW w:w="1890" w:type="dxa"/>
+            <w:tcW w:w="1843" w:type="dxa"/>
           </w:tcPr>
           <w:p>
             <w:pPr>
@@ -1155,7 +1401,7 @@
         </w:tc>
         <w:tc>
           <w:tcPr>
-            <w:tcW w:w="1260" w:type="dxa"/>
+            <w:tcW w:w="1275" w:type="dxa"/>
           </w:tcPr>
           <w:p>
             <w:pPr>
@@ -1170,7 +1416,7 @@
         </w:tc>
         <w:tc>
           <w:tcPr>
-            <w:tcW w:w="1260" w:type="dxa"/>
+            <w:tcW w:w="1276" w:type="dxa"/>
           </w:tcPr>
           <w:p>
             <w:pPr>
@@ -1185,7 +1431,7 @@
         </w:tc>
         <w:tc>
           <w:tcPr>
-            <w:tcW w:w="1178" w:type="dxa"/>
+            <w:tcW w:w="1276" w:type="dxa"/>
           </w:tcPr>
           <w:p>
             <w:pPr>
@@ -1200,7 +1446,7 @@
         </w:tc>
         <w:tc>
           <w:tcPr>
-            <w:tcW w:w="1170" w:type="dxa"/>
+            <w:tcW w:w="1134" w:type="dxa"/>
           </w:tcPr>
           <w:p>
             <w:pPr>
@@ -1215,7 +1461,7 @@
         </w:tc>
         <w:tc>
           <w:tcPr>
-            <w:tcW w:w="1162" w:type="dxa"/>
+            <w:tcW w:w="1559" w:type="dxa"/>
           </w:tcPr>
           <w:p>
             <w:pPr>
@@ -1236,7 +1482,7 @@
         <w:tc>
           <w:tcPr>
             <w:cnfStyle w:val="001000000000" w:firstRow="0" w:lastRow="0" w:firstColumn="1" w:lastColumn="0" w:oddVBand="0" w:evenVBand="0" w:oddHBand="0" w:evenHBand="0" w:firstRowFirstColumn="0" w:firstRowLastColumn="0" w:lastRowFirstColumn="0" w:lastRowLastColumn="0"/>
-            <w:tcW w:w="1795" w:type="dxa"/>
+            <w:tcW w:w="1980" w:type="dxa"/>
             <w:vMerge/>
           </w:tcPr>
           <w:p>
@@ -1259,7 +1505,7 @@
         </w:tc>
         <w:tc>
           <w:tcPr>
-            <w:tcW w:w="1890" w:type="dxa"/>
+            <w:tcW w:w="1843" w:type="dxa"/>
           </w:tcPr>
           <w:p>
             <w:pPr>
@@ -1284,7 +1530,7 @@
         </w:tc>
         <w:tc>
           <w:tcPr>
-            <w:tcW w:w="1260" w:type="dxa"/>
+            <w:tcW w:w="1275" w:type="dxa"/>
           </w:tcPr>
           <w:p>
             <w:pPr>
@@ -1299,7 +1545,7 @@
         </w:tc>
         <w:tc>
           <w:tcPr>
-            <w:tcW w:w="1260" w:type="dxa"/>
+            <w:tcW w:w="1276" w:type="dxa"/>
           </w:tcPr>
           <w:p>
             <w:pPr>
@@ -1314,7 +1560,7 @@
         </w:tc>
         <w:tc>
           <w:tcPr>
-            <w:tcW w:w="1178" w:type="dxa"/>
+            <w:tcW w:w="1276" w:type="dxa"/>
           </w:tcPr>
           <w:p>
             <w:pPr>
@@ -1329,7 +1575,7 @@
         </w:tc>
         <w:tc>
           <w:tcPr>
-            <w:tcW w:w="1170" w:type="dxa"/>
+            <w:tcW w:w="1134" w:type="dxa"/>
           </w:tcPr>
           <w:p>
             <w:pPr>
@@ -1344,7 +1590,7 @@
         </w:tc>
         <w:tc>
           <w:tcPr>
-            <w:tcW w:w="1162" w:type="dxa"/>
+            <w:tcW w:w="1559" w:type="dxa"/>
           </w:tcPr>
           <w:p>
             <w:pPr>
@@ -1366,7 +1612,7 @@
         <w:tc>
           <w:tcPr>
             <w:cnfStyle w:val="001000000000" w:firstRow="0" w:lastRow="0" w:firstColumn="1" w:lastColumn="0" w:oddVBand="0" w:evenVBand="0" w:oddHBand="0" w:evenHBand="0" w:firstRowFirstColumn="0" w:firstRowLastColumn="0" w:lastRowFirstColumn="0" w:lastRowLastColumn="0"/>
-            <w:tcW w:w="1795" w:type="dxa"/>
+            <w:tcW w:w="1980" w:type="dxa"/>
             <w:vMerge/>
           </w:tcPr>
           <w:p>
@@ -1389,7 +1635,7 @@
         </w:tc>
         <w:tc>
           <w:tcPr>
-            <w:tcW w:w="1890" w:type="dxa"/>
+            <w:tcW w:w="1843" w:type="dxa"/>
           </w:tcPr>
           <w:p>
             <w:pPr>
@@ -1414,7 +1660,7 @@
         </w:tc>
         <w:tc>
           <w:tcPr>
-            <w:tcW w:w="1260" w:type="dxa"/>
+            <w:tcW w:w="1275" w:type="dxa"/>
           </w:tcPr>
           <w:p>
             <w:pPr>
@@ -1429,7 +1675,7 @@
         </w:tc>
         <w:tc>
           <w:tcPr>
-            <w:tcW w:w="1260" w:type="dxa"/>
+            <w:tcW w:w="1276" w:type="dxa"/>
           </w:tcPr>
           <w:p>
             <w:pPr>
@@ -1444,7 +1690,7 @@
         </w:tc>
         <w:tc>
           <w:tcPr>
-            <w:tcW w:w="1178" w:type="dxa"/>
+            <w:tcW w:w="1276" w:type="dxa"/>
           </w:tcPr>
           <w:p>
             <w:pPr>
@@ -1459,7 +1705,7 @@
         </w:tc>
         <w:tc>
           <w:tcPr>
-            <w:tcW w:w="1170" w:type="dxa"/>
+            <w:tcW w:w="1134" w:type="dxa"/>
           </w:tcPr>
           <w:p>
             <w:pPr>
@@ -1474,7 +1720,7 @@
         </w:tc>
         <w:tc>
           <w:tcPr>
-            <w:tcW w:w="1162" w:type="dxa"/>
+            <w:tcW w:w="1559" w:type="dxa"/>
           </w:tcPr>
           <w:p>
             <w:pPr>
@@ -1495,7 +1741,7 @@
         <w:tc>
           <w:tcPr>
             <w:cnfStyle w:val="001000000000" w:firstRow="0" w:lastRow="0" w:firstColumn="1" w:lastColumn="0" w:oddVBand="0" w:evenVBand="0" w:oddHBand="0" w:evenHBand="0" w:firstRowFirstColumn="0" w:firstRowLastColumn="0" w:lastRowFirstColumn="0" w:lastRowLastColumn="0"/>
-            <w:tcW w:w="1795" w:type="dxa"/>
+            <w:tcW w:w="1980" w:type="dxa"/>
             <w:vMerge w:val="restart"/>
           </w:tcPr>
           <w:p>
@@ -1510,13 +1756,13 @@
               <w:rPr>
                 <w:rFonts w:ascii="Times New Roman" w:eastAsia="Times New Roman" w:hAnsi="Times New Roman" w:cs="Times New Roman"/>
               </w:rPr>
-              <w:t>Postmortem Report</w:t>
+              <w:t>Conflict Evaluation</w:t>
             </w:r>
           </w:p>
         </w:tc>
         <w:tc>
           <w:tcPr>
-            <w:tcW w:w="1890" w:type="dxa"/>
+            <w:tcW w:w="1843" w:type="dxa"/>
           </w:tcPr>
           <w:p>
             <w:pPr>
@@ -1541,7 +1787,7 @@
         </w:tc>
         <w:tc>
           <w:tcPr>
-            <w:tcW w:w="1260" w:type="dxa"/>
+            <w:tcW w:w="1275" w:type="dxa"/>
           </w:tcPr>
           <w:p>
             <w:pPr>
@@ -1556,7 +1802,7 @@
         </w:tc>
         <w:tc>
           <w:tcPr>
-            <w:tcW w:w="1260" w:type="dxa"/>
+            <w:tcW w:w="1276" w:type="dxa"/>
           </w:tcPr>
           <w:p>
             <w:pPr>
@@ -1571,7 +1817,7 @@
         </w:tc>
         <w:tc>
           <w:tcPr>
-            <w:tcW w:w="1178" w:type="dxa"/>
+            <w:tcW w:w="1276" w:type="dxa"/>
           </w:tcPr>
           <w:p>
             <w:pPr>
@@ -1586,7 +1832,7 @@
         </w:tc>
         <w:tc>
           <w:tcPr>
-            <w:tcW w:w="1170" w:type="dxa"/>
+            <w:tcW w:w="1134" w:type="dxa"/>
           </w:tcPr>
           <w:p>
             <w:pPr>
@@ -1601,7 +1847,7 @@
         </w:tc>
         <w:tc>
           <w:tcPr>
-            <w:tcW w:w="1162" w:type="dxa"/>
+            <w:tcW w:w="1559" w:type="dxa"/>
           </w:tcPr>
           <w:p>
             <w:pPr>
@@ -1623,7 +1869,7 @@
         <w:tc>
           <w:tcPr>
             <w:cnfStyle w:val="001000000000" w:firstRow="0" w:lastRow="0" w:firstColumn="1" w:lastColumn="0" w:oddVBand="0" w:evenVBand="0" w:oddHBand="0" w:evenHBand="0" w:firstRowFirstColumn="0" w:firstRowLastColumn="0" w:lastRowFirstColumn="0" w:lastRowLastColumn="0"/>
-            <w:tcW w:w="1795" w:type="dxa"/>
+            <w:tcW w:w="1980" w:type="dxa"/>
             <w:vMerge/>
           </w:tcPr>
           <w:p>
@@ -1646,7 +1892,7 @@
         </w:tc>
         <w:tc>
           <w:tcPr>
-            <w:tcW w:w="1890" w:type="dxa"/>
+            <w:tcW w:w="1843" w:type="dxa"/>
           </w:tcPr>
           <w:p>
             <w:pPr>
@@ -1671,7 +1917,7 @@
         </w:tc>
         <w:tc>
           <w:tcPr>
-            <w:tcW w:w="1260" w:type="dxa"/>
+            <w:tcW w:w="1275" w:type="dxa"/>
           </w:tcPr>
           <w:p>
             <w:pPr>
@@ -1686,7 +1932,7 @@
         </w:tc>
         <w:tc>
           <w:tcPr>
-            <w:tcW w:w="1260" w:type="dxa"/>
+            <w:tcW w:w="1276" w:type="dxa"/>
           </w:tcPr>
           <w:p>
             <w:pPr>
@@ -1701,7 +1947,7 @@
         </w:tc>
         <w:tc>
           <w:tcPr>
-            <w:tcW w:w="1178" w:type="dxa"/>
+            <w:tcW w:w="1276" w:type="dxa"/>
           </w:tcPr>
           <w:p>
             <w:pPr>
@@ -1716,7 +1962,7 @@
         </w:tc>
         <w:tc>
           <w:tcPr>
-            <w:tcW w:w="1170" w:type="dxa"/>
+            <w:tcW w:w="1134" w:type="dxa"/>
           </w:tcPr>
           <w:p>
             <w:pPr>
@@ -1731,7 +1977,7 @@
         </w:tc>
         <w:tc>
           <w:tcPr>
-            <w:tcW w:w="1162" w:type="dxa"/>
+            <w:tcW w:w="1559" w:type="dxa"/>
           </w:tcPr>
           <w:p>
             <w:pPr>
@@ -1752,7 +1998,7 @@
         <w:tc>
           <w:tcPr>
             <w:cnfStyle w:val="001000000000" w:firstRow="0" w:lastRow="0" w:firstColumn="1" w:lastColumn="0" w:oddVBand="0" w:evenVBand="0" w:oddHBand="0" w:evenHBand="0" w:firstRowFirstColumn="0" w:firstRowLastColumn="0" w:lastRowFirstColumn="0" w:lastRowLastColumn="0"/>
-            <w:tcW w:w="1795" w:type="dxa"/>
+            <w:tcW w:w="1980" w:type="dxa"/>
             <w:vMerge/>
           </w:tcPr>
           <w:p>
@@ -1775,7 +2021,7 @@
         </w:tc>
         <w:tc>
           <w:tcPr>
-            <w:tcW w:w="1890" w:type="dxa"/>
+            <w:tcW w:w="1843" w:type="dxa"/>
           </w:tcPr>
           <w:p>
             <w:pPr>
@@ -1800,7 +2046,7 @@
         </w:tc>
         <w:tc>
           <w:tcPr>
-            <w:tcW w:w="1260" w:type="dxa"/>
+            <w:tcW w:w="1275" w:type="dxa"/>
           </w:tcPr>
           <w:p>
             <w:pPr>
@@ -1815,7 +2061,7 @@
         </w:tc>
         <w:tc>
           <w:tcPr>
-            <w:tcW w:w="1260" w:type="dxa"/>
+            <w:tcW w:w="1276" w:type="dxa"/>
           </w:tcPr>
           <w:p>
             <w:pPr>
@@ -1830,7 +2076,7 @@
         </w:tc>
         <w:tc>
           <w:tcPr>
-            <w:tcW w:w="1178" w:type="dxa"/>
+            <w:tcW w:w="1276" w:type="dxa"/>
           </w:tcPr>
           <w:p>
             <w:pPr>
@@ -1845,7 +2091,7 @@
         </w:tc>
         <w:tc>
           <w:tcPr>
-            <w:tcW w:w="1170" w:type="dxa"/>
+            <w:tcW w:w="1134" w:type="dxa"/>
           </w:tcPr>
           <w:p>
             <w:pPr>
@@ -1860,7 +2106,790 @@
         </w:tc>
         <w:tc>
           <w:tcPr>
-            <w:tcW w:w="1162" w:type="dxa"/>
+            <w:tcW w:w="1559" w:type="dxa"/>
+          </w:tcPr>
+          <w:p>
+            <w:pPr>
+              <w:ind w:right="280"/>
+              <w:jc w:val="center"/>
+              <w:cnfStyle w:val="000000000000" w:firstRow="0" w:lastRow="0" w:firstColumn="0" w:lastColumn="0" w:oddVBand="0" w:evenVBand="0" w:oddHBand="0" w:evenHBand="0" w:firstRowFirstColumn="0" w:firstRowLastColumn="0" w:lastRowFirstColumn="0" w:lastRowLastColumn="0"/>
+              <w:rPr>
+                <w:rFonts w:ascii="Times New Roman" w:eastAsia="Times New Roman" w:hAnsi="Times New Roman" w:cs="Times New Roman"/>
+              </w:rPr>
+            </w:pPr>
+          </w:p>
+        </w:tc>
+      </w:tr>
+      <w:tr>
+        <w:trPr>
+          <w:cnfStyle w:val="000000100000" w:firstRow="0" w:lastRow="0" w:firstColumn="0" w:lastColumn="0" w:oddVBand="0" w:evenVBand="0" w:oddHBand="1" w:evenHBand="0" w:firstRowFirstColumn="0" w:firstRowLastColumn="0" w:lastRowFirstColumn="0" w:lastRowLastColumn="0"/>
+          <w:jc w:val="center"/>
+        </w:trPr>
+        <w:tc>
+          <w:tcPr>
+            <w:cnfStyle w:val="001000000000" w:firstRow="0" w:lastRow="0" w:firstColumn="1" w:lastColumn="0" w:oddVBand="0" w:evenVBand="0" w:oddHBand="0" w:evenHBand="0" w:firstRowFirstColumn="0" w:firstRowLastColumn="0" w:lastRowFirstColumn="0" w:lastRowLastColumn="0"/>
+            <w:tcW w:w="1980" w:type="dxa"/>
+            <w:vMerge w:val="restart"/>
+          </w:tcPr>
+          <w:p>
+            <w:pPr>
+              <w:widowControl w:val="0"/>
+              <w:pBdr>
+                <w:top w:val="nil"/>
+                <w:left w:val="nil"/>
+                <w:bottom w:val="nil"/>
+                <w:right w:val="nil"/>
+                <w:between w:val="nil"/>
+              </w:pBdr>
+              <w:jc w:val="center"/>
+              <w:rPr>
+                <w:rFonts w:ascii="Times New Roman" w:eastAsia="Times New Roman" w:hAnsi="Times New Roman" w:cs="Times New Roman"/>
+              </w:rPr>
+            </w:pPr>
+            <w:r>
+              <w:rPr>
+                <w:rFonts w:ascii="Times New Roman" w:eastAsia="Times New Roman" w:hAnsi="Times New Roman" w:cs="Times New Roman"/>
+              </w:rPr>
+              <w:t>Risk Management</w:t>
+            </w:r>
+          </w:p>
+        </w:tc>
+        <w:tc>
+          <w:tcPr>
+            <w:tcW w:w="1843" w:type="dxa"/>
+          </w:tcPr>
+          <w:p>
+            <w:pPr>
+              <w:ind w:right="280"/>
+              <w:jc w:val="center"/>
+              <w:cnfStyle w:val="000000100000" w:firstRow="0" w:lastRow="0" w:firstColumn="0" w:lastColumn="0" w:oddVBand="0" w:evenVBand="0" w:oddHBand="1" w:evenHBand="0" w:firstRowFirstColumn="0" w:firstRowLastColumn="0" w:lastRowFirstColumn="0" w:lastRowLastColumn="0"/>
+              <w:rPr>
+                <w:rFonts w:ascii="Times New Roman" w:eastAsia="Times New Roman" w:hAnsi="Times New Roman" w:cs="Times New Roman"/>
+                <w:sz w:val="20"/>
+                <w:szCs w:val="20"/>
+              </w:rPr>
+            </w:pPr>
+            <w:r>
+              <w:rPr>
+                <w:rFonts w:ascii="Times New Roman" w:eastAsia="Times New Roman" w:hAnsi="Times New Roman" w:cs="Times New Roman"/>
+                <w:sz w:val="20"/>
+                <w:szCs w:val="20"/>
+              </w:rPr>
+              <w:t>Communication</w:t>
+            </w:r>
+          </w:p>
+        </w:tc>
+        <w:tc>
+          <w:tcPr>
+            <w:tcW w:w="1275" w:type="dxa"/>
+          </w:tcPr>
+          <w:p>
+            <w:pPr>
+              <w:ind w:right="280"/>
+              <w:jc w:val="center"/>
+              <w:cnfStyle w:val="000000100000" w:firstRow="0" w:lastRow="0" w:firstColumn="0" w:lastColumn="0" w:oddVBand="0" w:evenVBand="0" w:oddHBand="1" w:evenHBand="0" w:firstRowFirstColumn="0" w:firstRowLastColumn="0" w:lastRowFirstColumn="0" w:lastRowLastColumn="0"/>
+              <w:rPr>
+                <w:rFonts w:ascii="Times New Roman" w:eastAsia="Times New Roman" w:hAnsi="Times New Roman" w:cs="Times New Roman"/>
+              </w:rPr>
+            </w:pPr>
+          </w:p>
+        </w:tc>
+        <w:tc>
+          <w:tcPr>
+            <w:tcW w:w="1276" w:type="dxa"/>
+          </w:tcPr>
+          <w:p>
+            <w:pPr>
+              <w:ind w:right="280"/>
+              <w:jc w:val="center"/>
+              <w:cnfStyle w:val="000000100000" w:firstRow="0" w:lastRow="0" w:firstColumn="0" w:lastColumn="0" w:oddVBand="0" w:evenVBand="0" w:oddHBand="1" w:evenHBand="0" w:firstRowFirstColumn="0" w:firstRowLastColumn="0" w:lastRowFirstColumn="0" w:lastRowLastColumn="0"/>
+              <w:rPr>
+                <w:rFonts w:ascii="Times New Roman" w:eastAsia="Times New Roman" w:hAnsi="Times New Roman" w:cs="Times New Roman"/>
+              </w:rPr>
+            </w:pPr>
+          </w:p>
+        </w:tc>
+        <w:tc>
+          <w:tcPr>
+            <w:tcW w:w="1276" w:type="dxa"/>
+          </w:tcPr>
+          <w:p>
+            <w:pPr>
+              <w:ind w:right="280"/>
+              <w:jc w:val="center"/>
+              <w:cnfStyle w:val="000000100000" w:firstRow="0" w:lastRow="0" w:firstColumn="0" w:lastColumn="0" w:oddVBand="0" w:evenVBand="0" w:oddHBand="1" w:evenHBand="0" w:firstRowFirstColumn="0" w:firstRowLastColumn="0" w:lastRowFirstColumn="0" w:lastRowLastColumn="0"/>
+              <w:rPr>
+                <w:rFonts w:ascii="Times New Roman" w:eastAsia="Times New Roman" w:hAnsi="Times New Roman" w:cs="Times New Roman"/>
+              </w:rPr>
+            </w:pPr>
+          </w:p>
+        </w:tc>
+        <w:tc>
+          <w:tcPr>
+            <w:tcW w:w="1134" w:type="dxa"/>
+          </w:tcPr>
+          <w:p>
+            <w:pPr>
+              <w:ind w:right="280"/>
+              <w:jc w:val="center"/>
+              <w:cnfStyle w:val="000000100000" w:firstRow="0" w:lastRow="0" w:firstColumn="0" w:lastColumn="0" w:oddVBand="0" w:evenVBand="0" w:oddHBand="1" w:evenHBand="0" w:firstRowFirstColumn="0" w:firstRowLastColumn="0" w:lastRowFirstColumn="0" w:lastRowLastColumn="0"/>
+              <w:rPr>
+                <w:rFonts w:ascii="Times New Roman" w:eastAsia="Times New Roman" w:hAnsi="Times New Roman" w:cs="Times New Roman"/>
+              </w:rPr>
+            </w:pPr>
+          </w:p>
+        </w:tc>
+        <w:tc>
+          <w:tcPr>
+            <w:tcW w:w="1559" w:type="dxa"/>
+          </w:tcPr>
+          <w:p>
+            <w:pPr>
+              <w:ind w:right="280"/>
+              <w:jc w:val="center"/>
+              <w:cnfStyle w:val="000000100000" w:firstRow="0" w:lastRow="0" w:firstColumn="0" w:lastColumn="0" w:oddVBand="0" w:evenVBand="0" w:oddHBand="1" w:evenHBand="0" w:firstRowFirstColumn="0" w:firstRowLastColumn="0" w:lastRowFirstColumn="0" w:lastRowLastColumn="0"/>
+              <w:rPr>
+                <w:rFonts w:ascii="Times New Roman" w:eastAsia="Times New Roman" w:hAnsi="Times New Roman" w:cs="Times New Roman"/>
+              </w:rPr>
+            </w:pPr>
+          </w:p>
+        </w:tc>
+      </w:tr>
+      <w:tr>
+        <w:trPr>
+          <w:jc w:val="center"/>
+        </w:trPr>
+        <w:tc>
+          <w:tcPr>
+            <w:cnfStyle w:val="001000000000" w:firstRow="0" w:lastRow="0" w:firstColumn="1" w:lastColumn="0" w:oddVBand="0" w:evenVBand="0" w:oddHBand="0" w:evenHBand="0" w:firstRowFirstColumn="0" w:firstRowLastColumn="0" w:lastRowFirstColumn="0" w:lastRowLastColumn="0"/>
+            <w:tcW w:w="1980" w:type="dxa"/>
+            <w:vMerge/>
+          </w:tcPr>
+          <w:p>
+            <w:pPr>
+              <w:widowControl w:val="0"/>
+              <w:pBdr>
+                <w:top w:val="nil"/>
+                <w:left w:val="nil"/>
+                <w:bottom w:val="nil"/>
+                <w:right w:val="nil"/>
+                <w:between w:val="nil"/>
+              </w:pBdr>
+              <w:jc w:val="center"/>
+              <w:rPr>
+                <w:rFonts w:ascii="Times New Roman" w:eastAsia="Times New Roman" w:hAnsi="Times New Roman" w:cs="Times New Roman"/>
+              </w:rPr>
+            </w:pPr>
+          </w:p>
+        </w:tc>
+        <w:tc>
+          <w:tcPr>
+            <w:tcW w:w="1843" w:type="dxa"/>
+          </w:tcPr>
+          <w:p>
+            <w:pPr>
+              <w:ind w:right="280"/>
+              <w:jc w:val="center"/>
+              <w:cnfStyle w:val="000000000000" w:firstRow="0" w:lastRow="0" w:firstColumn="0" w:lastColumn="0" w:oddVBand="0" w:evenVBand="0" w:oddHBand="0" w:evenHBand="0" w:firstRowFirstColumn="0" w:firstRowLastColumn="0" w:lastRowFirstColumn="0" w:lastRowLastColumn="0"/>
+              <w:rPr>
+                <w:rFonts w:ascii="Times New Roman" w:eastAsia="Times New Roman" w:hAnsi="Times New Roman" w:cs="Times New Roman"/>
+                <w:sz w:val="20"/>
+                <w:szCs w:val="20"/>
+              </w:rPr>
+            </w:pPr>
+            <w:r>
+              <w:rPr>
+                <w:rFonts w:ascii="Times New Roman" w:eastAsia="Times New Roman" w:hAnsi="Times New Roman" w:cs="Times New Roman"/>
+                <w:sz w:val="20"/>
+                <w:szCs w:val="20"/>
+              </w:rPr>
+              <w:t>Documentation</w:t>
+            </w:r>
+          </w:p>
+        </w:tc>
+        <w:tc>
+          <w:tcPr>
+            <w:tcW w:w="1275" w:type="dxa"/>
+          </w:tcPr>
+          <w:p>
+            <w:pPr>
+              <w:ind w:right="280"/>
+              <w:jc w:val="center"/>
+              <w:cnfStyle w:val="000000000000" w:firstRow="0" w:lastRow="0" w:firstColumn="0" w:lastColumn="0" w:oddVBand="0" w:evenVBand="0" w:oddHBand="0" w:evenHBand="0" w:firstRowFirstColumn="0" w:firstRowLastColumn="0" w:lastRowFirstColumn="0" w:lastRowLastColumn="0"/>
+              <w:rPr>
+                <w:rFonts w:ascii="Times New Roman" w:eastAsia="Times New Roman" w:hAnsi="Times New Roman" w:cs="Times New Roman"/>
+              </w:rPr>
+            </w:pPr>
+          </w:p>
+        </w:tc>
+        <w:tc>
+          <w:tcPr>
+            <w:tcW w:w="1276" w:type="dxa"/>
+          </w:tcPr>
+          <w:p>
+            <w:pPr>
+              <w:ind w:right="280"/>
+              <w:jc w:val="center"/>
+              <w:cnfStyle w:val="000000000000" w:firstRow="0" w:lastRow="0" w:firstColumn="0" w:lastColumn="0" w:oddVBand="0" w:evenVBand="0" w:oddHBand="0" w:evenHBand="0" w:firstRowFirstColumn="0" w:firstRowLastColumn="0" w:lastRowFirstColumn="0" w:lastRowLastColumn="0"/>
+              <w:rPr>
+                <w:rFonts w:ascii="Times New Roman" w:eastAsia="Times New Roman" w:hAnsi="Times New Roman" w:cs="Times New Roman"/>
+              </w:rPr>
+            </w:pPr>
+          </w:p>
+        </w:tc>
+        <w:tc>
+          <w:tcPr>
+            <w:tcW w:w="1276" w:type="dxa"/>
+          </w:tcPr>
+          <w:p>
+            <w:pPr>
+              <w:ind w:right="280"/>
+              <w:jc w:val="center"/>
+              <w:cnfStyle w:val="000000000000" w:firstRow="0" w:lastRow="0" w:firstColumn="0" w:lastColumn="0" w:oddVBand="0" w:evenVBand="0" w:oddHBand="0" w:evenHBand="0" w:firstRowFirstColumn="0" w:firstRowLastColumn="0" w:lastRowFirstColumn="0" w:lastRowLastColumn="0"/>
+              <w:rPr>
+                <w:rFonts w:ascii="Times New Roman" w:eastAsia="Times New Roman" w:hAnsi="Times New Roman" w:cs="Times New Roman"/>
+              </w:rPr>
+            </w:pPr>
+          </w:p>
+        </w:tc>
+        <w:tc>
+          <w:tcPr>
+            <w:tcW w:w="1134" w:type="dxa"/>
+          </w:tcPr>
+          <w:p>
+            <w:pPr>
+              <w:ind w:right="280"/>
+              <w:jc w:val="center"/>
+              <w:cnfStyle w:val="000000000000" w:firstRow="0" w:lastRow="0" w:firstColumn="0" w:lastColumn="0" w:oddVBand="0" w:evenVBand="0" w:oddHBand="0" w:evenHBand="0" w:firstRowFirstColumn="0" w:firstRowLastColumn="0" w:lastRowFirstColumn="0" w:lastRowLastColumn="0"/>
+              <w:rPr>
+                <w:rFonts w:ascii="Times New Roman" w:eastAsia="Times New Roman" w:hAnsi="Times New Roman" w:cs="Times New Roman"/>
+              </w:rPr>
+            </w:pPr>
+          </w:p>
+        </w:tc>
+        <w:tc>
+          <w:tcPr>
+            <w:tcW w:w="1559" w:type="dxa"/>
+          </w:tcPr>
+          <w:p>
+            <w:pPr>
+              <w:ind w:right="280"/>
+              <w:jc w:val="center"/>
+              <w:cnfStyle w:val="000000000000" w:firstRow="0" w:lastRow="0" w:firstColumn="0" w:lastColumn="0" w:oddVBand="0" w:evenVBand="0" w:oddHBand="0" w:evenHBand="0" w:firstRowFirstColumn="0" w:firstRowLastColumn="0" w:lastRowFirstColumn="0" w:lastRowLastColumn="0"/>
+              <w:rPr>
+                <w:rFonts w:ascii="Times New Roman" w:eastAsia="Times New Roman" w:hAnsi="Times New Roman" w:cs="Times New Roman"/>
+              </w:rPr>
+            </w:pPr>
+          </w:p>
+        </w:tc>
+      </w:tr>
+      <w:tr>
+        <w:trPr>
+          <w:cnfStyle w:val="000000100000" w:firstRow="0" w:lastRow="0" w:firstColumn="0" w:lastColumn="0" w:oddVBand="0" w:evenVBand="0" w:oddHBand="1" w:evenHBand="0" w:firstRowFirstColumn="0" w:firstRowLastColumn="0" w:lastRowFirstColumn="0" w:lastRowLastColumn="0"/>
+          <w:jc w:val="center"/>
+        </w:trPr>
+        <w:tc>
+          <w:tcPr>
+            <w:cnfStyle w:val="001000000000" w:firstRow="0" w:lastRow="0" w:firstColumn="1" w:lastColumn="0" w:oddVBand="0" w:evenVBand="0" w:oddHBand="0" w:evenHBand="0" w:firstRowFirstColumn="0" w:firstRowLastColumn="0" w:lastRowFirstColumn="0" w:lastRowLastColumn="0"/>
+            <w:tcW w:w="1980" w:type="dxa"/>
+            <w:vMerge/>
+          </w:tcPr>
+          <w:p>
+            <w:pPr>
+              <w:widowControl w:val="0"/>
+              <w:pBdr>
+                <w:top w:val="nil"/>
+                <w:left w:val="nil"/>
+                <w:bottom w:val="nil"/>
+                <w:right w:val="nil"/>
+                <w:between w:val="nil"/>
+              </w:pBdr>
+              <w:jc w:val="center"/>
+              <w:rPr>
+                <w:rFonts w:ascii="Times New Roman" w:eastAsia="Times New Roman" w:hAnsi="Times New Roman" w:cs="Times New Roman"/>
+              </w:rPr>
+            </w:pPr>
+          </w:p>
+        </w:tc>
+        <w:tc>
+          <w:tcPr>
+            <w:tcW w:w="1843" w:type="dxa"/>
+          </w:tcPr>
+          <w:p>
+            <w:pPr>
+              <w:ind w:right="280"/>
+              <w:jc w:val="center"/>
+              <w:cnfStyle w:val="000000100000" w:firstRow="0" w:lastRow="0" w:firstColumn="0" w:lastColumn="0" w:oddVBand="0" w:evenVBand="0" w:oddHBand="1" w:evenHBand="0" w:firstRowFirstColumn="0" w:firstRowLastColumn="0" w:lastRowFirstColumn="0" w:lastRowLastColumn="0"/>
+              <w:rPr>
+                <w:rFonts w:ascii="Times New Roman" w:eastAsia="Times New Roman" w:hAnsi="Times New Roman" w:cs="Times New Roman"/>
+                <w:sz w:val="20"/>
+                <w:szCs w:val="20"/>
+              </w:rPr>
+            </w:pPr>
+            <w:r>
+              <w:rPr>
+                <w:rFonts w:ascii="Times New Roman" w:eastAsia="Times New Roman" w:hAnsi="Times New Roman" w:cs="Times New Roman"/>
+                <w:sz w:val="20"/>
+                <w:szCs w:val="20"/>
+              </w:rPr>
+              <w:t>Review</w:t>
+            </w:r>
+          </w:p>
+        </w:tc>
+        <w:tc>
+          <w:tcPr>
+            <w:tcW w:w="1275" w:type="dxa"/>
+          </w:tcPr>
+          <w:p>
+            <w:pPr>
+              <w:ind w:right="280"/>
+              <w:jc w:val="center"/>
+              <w:cnfStyle w:val="000000100000" w:firstRow="0" w:lastRow="0" w:firstColumn="0" w:lastColumn="0" w:oddVBand="0" w:evenVBand="0" w:oddHBand="1" w:evenHBand="0" w:firstRowFirstColumn="0" w:firstRowLastColumn="0" w:lastRowFirstColumn="0" w:lastRowLastColumn="0"/>
+              <w:rPr>
+                <w:rFonts w:ascii="Times New Roman" w:eastAsia="Times New Roman" w:hAnsi="Times New Roman" w:cs="Times New Roman"/>
+              </w:rPr>
+            </w:pPr>
+          </w:p>
+        </w:tc>
+        <w:tc>
+          <w:tcPr>
+            <w:tcW w:w="1276" w:type="dxa"/>
+          </w:tcPr>
+          <w:p>
+            <w:pPr>
+              <w:ind w:right="280"/>
+              <w:jc w:val="center"/>
+              <w:cnfStyle w:val="000000100000" w:firstRow="0" w:lastRow="0" w:firstColumn="0" w:lastColumn="0" w:oddVBand="0" w:evenVBand="0" w:oddHBand="1" w:evenHBand="0" w:firstRowFirstColumn="0" w:firstRowLastColumn="0" w:lastRowFirstColumn="0" w:lastRowLastColumn="0"/>
+              <w:rPr>
+                <w:rFonts w:ascii="Times New Roman" w:eastAsia="Times New Roman" w:hAnsi="Times New Roman" w:cs="Times New Roman"/>
+              </w:rPr>
+            </w:pPr>
+          </w:p>
+        </w:tc>
+        <w:tc>
+          <w:tcPr>
+            <w:tcW w:w="1276" w:type="dxa"/>
+          </w:tcPr>
+          <w:p>
+            <w:pPr>
+              <w:ind w:right="280"/>
+              <w:jc w:val="center"/>
+              <w:cnfStyle w:val="000000100000" w:firstRow="0" w:lastRow="0" w:firstColumn="0" w:lastColumn="0" w:oddVBand="0" w:evenVBand="0" w:oddHBand="1" w:evenHBand="0" w:firstRowFirstColumn="0" w:firstRowLastColumn="0" w:lastRowFirstColumn="0" w:lastRowLastColumn="0"/>
+              <w:rPr>
+                <w:rFonts w:ascii="Times New Roman" w:eastAsia="Times New Roman" w:hAnsi="Times New Roman" w:cs="Times New Roman"/>
+              </w:rPr>
+            </w:pPr>
+          </w:p>
+        </w:tc>
+        <w:tc>
+          <w:tcPr>
+            <w:tcW w:w="1134" w:type="dxa"/>
+          </w:tcPr>
+          <w:p>
+            <w:pPr>
+              <w:ind w:right="280"/>
+              <w:jc w:val="center"/>
+              <w:cnfStyle w:val="000000100000" w:firstRow="0" w:lastRow="0" w:firstColumn="0" w:lastColumn="0" w:oddVBand="0" w:evenVBand="0" w:oddHBand="1" w:evenHBand="0" w:firstRowFirstColumn="0" w:firstRowLastColumn="0" w:lastRowFirstColumn="0" w:lastRowLastColumn="0"/>
+              <w:rPr>
+                <w:rFonts w:ascii="Times New Roman" w:eastAsia="Times New Roman" w:hAnsi="Times New Roman" w:cs="Times New Roman"/>
+              </w:rPr>
+            </w:pPr>
+          </w:p>
+        </w:tc>
+        <w:tc>
+          <w:tcPr>
+            <w:tcW w:w="1559" w:type="dxa"/>
+          </w:tcPr>
+          <w:p>
+            <w:pPr>
+              <w:ind w:right="280"/>
+              <w:jc w:val="center"/>
+              <w:cnfStyle w:val="000000100000" w:firstRow="0" w:lastRow="0" w:firstColumn="0" w:lastColumn="0" w:oddVBand="0" w:evenVBand="0" w:oddHBand="1" w:evenHBand="0" w:firstRowFirstColumn="0" w:firstRowLastColumn="0" w:lastRowFirstColumn="0" w:lastRowLastColumn="0"/>
+              <w:rPr>
+                <w:rFonts w:ascii="Times New Roman" w:eastAsia="Times New Roman" w:hAnsi="Times New Roman" w:cs="Times New Roman"/>
+              </w:rPr>
+            </w:pPr>
+          </w:p>
+        </w:tc>
+      </w:tr>
+      <w:tr>
+        <w:trPr>
+          <w:jc w:val="center"/>
+        </w:trPr>
+        <w:tc>
+          <w:tcPr>
+            <w:cnfStyle w:val="001000000000" w:firstRow="0" w:lastRow="0" w:firstColumn="1" w:lastColumn="0" w:oddVBand="0" w:evenVBand="0" w:oddHBand="0" w:evenHBand="0" w:firstRowFirstColumn="0" w:firstRowLastColumn="0" w:lastRowFirstColumn="0" w:lastRowLastColumn="0"/>
+            <w:tcW w:w="1980" w:type="dxa"/>
+            <w:vMerge w:val="restart"/>
+          </w:tcPr>
+          <w:p>
+            <w:pPr>
+              <w:widowControl w:val="0"/>
+              <w:pBdr>
+                <w:top w:val="nil"/>
+                <w:left w:val="nil"/>
+                <w:bottom w:val="nil"/>
+                <w:right w:val="nil"/>
+                <w:between w:val="nil"/>
+              </w:pBdr>
+              <w:jc w:val="center"/>
+              <w:rPr>
+                <w:rFonts w:ascii="Times New Roman" w:eastAsia="Times New Roman" w:hAnsi="Times New Roman" w:cs="Times New Roman"/>
+              </w:rPr>
+            </w:pPr>
+            <w:r>
+              <w:rPr>
+                <w:rFonts w:ascii="Times New Roman" w:eastAsia="Times New Roman" w:hAnsi="Times New Roman" w:cs="Times New Roman"/>
+              </w:rPr>
+              <w:t>Postmortem Report</w:t>
+            </w:r>
+          </w:p>
+        </w:tc>
+        <w:tc>
+          <w:tcPr>
+            <w:tcW w:w="1843" w:type="dxa"/>
+          </w:tcPr>
+          <w:p>
+            <w:pPr>
+              <w:ind w:right="280"/>
+              <w:jc w:val="center"/>
+              <w:cnfStyle w:val="000000000000" w:firstRow="0" w:lastRow="0" w:firstColumn="0" w:lastColumn="0" w:oddVBand="0" w:evenVBand="0" w:oddHBand="0" w:evenHBand="0" w:firstRowFirstColumn="0" w:firstRowLastColumn="0" w:lastRowFirstColumn="0" w:lastRowLastColumn="0"/>
+              <w:rPr>
+                <w:rFonts w:ascii="Times New Roman" w:eastAsia="Times New Roman" w:hAnsi="Times New Roman" w:cs="Times New Roman"/>
+                <w:sz w:val="20"/>
+                <w:szCs w:val="20"/>
+              </w:rPr>
+            </w:pPr>
+            <w:r>
+              <w:rPr>
+                <w:rFonts w:ascii="Times New Roman" w:eastAsia="Times New Roman" w:hAnsi="Times New Roman" w:cs="Times New Roman"/>
+                <w:sz w:val="20"/>
+                <w:szCs w:val="20"/>
+              </w:rPr>
+              <w:t>Communication</w:t>
+            </w:r>
+          </w:p>
+        </w:tc>
+        <w:tc>
+          <w:tcPr>
+            <w:tcW w:w="1275" w:type="dxa"/>
+          </w:tcPr>
+          <w:p>
+            <w:pPr>
+              <w:ind w:right="280"/>
+              <w:jc w:val="center"/>
+              <w:cnfStyle w:val="000000000000" w:firstRow="0" w:lastRow="0" w:firstColumn="0" w:lastColumn="0" w:oddVBand="0" w:evenVBand="0" w:oddHBand="0" w:evenHBand="0" w:firstRowFirstColumn="0" w:firstRowLastColumn="0" w:lastRowFirstColumn="0" w:lastRowLastColumn="0"/>
+              <w:rPr>
+                <w:rFonts w:ascii="Times New Roman" w:eastAsia="Times New Roman" w:hAnsi="Times New Roman" w:cs="Times New Roman"/>
+              </w:rPr>
+            </w:pPr>
+          </w:p>
+        </w:tc>
+        <w:tc>
+          <w:tcPr>
+            <w:tcW w:w="1276" w:type="dxa"/>
+          </w:tcPr>
+          <w:p>
+            <w:pPr>
+              <w:ind w:right="280"/>
+              <w:jc w:val="center"/>
+              <w:cnfStyle w:val="000000000000" w:firstRow="0" w:lastRow="0" w:firstColumn="0" w:lastColumn="0" w:oddVBand="0" w:evenVBand="0" w:oddHBand="0" w:evenHBand="0" w:firstRowFirstColumn="0" w:firstRowLastColumn="0" w:lastRowFirstColumn="0" w:lastRowLastColumn="0"/>
+              <w:rPr>
+                <w:rFonts w:ascii="Times New Roman" w:eastAsia="Times New Roman" w:hAnsi="Times New Roman" w:cs="Times New Roman"/>
+              </w:rPr>
+            </w:pPr>
+          </w:p>
+        </w:tc>
+        <w:tc>
+          <w:tcPr>
+            <w:tcW w:w="1276" w:type="dxa"/>
+          </w:tcPr>
+          <w:p>
+            <w:pPr>
+              <w:ind w:right="280"/>
+              <w:jc w:val="center"/>
+              <w:cnfStyle w:val="000000000000" w:firstRow="0" w:lastRow="0" w:firstColumn="0" w:lastColumn="0" w:oddVBand="0" w:evenVBand="0" w:oddHBand="0" w:evenHBand="0" w:firstRowFirstColumn="0" w:firstRowLastColumn="0" w:lastRowFirstColumn="0" w:lastRowLastColumn="0"/>
+              <w:rPr>
+                <w:rFonts w:ascii="Times New Roman" w:eastAsia="Times New Roman" w:hAnsi="Times New Roman" w:cs="Times New Roman"/>
+              </w:rPr>
+            </w:pPr>
+          </w:p>
+        </w:tc>
+        <w:tc>
+          <w:tcPr>
+            <w:tcW w:w="1134" w:type="dxa"/>
+          </w:tcPr>
+          <w:p>
+            <w:pPr>
+              <w:ind w:right="280"/>
+              <w:jc w:val="center"/>
+              <w:cnfStyle w:val="000000000000" w:firstRow="0" w:lastRow="0" w:firstColumn="0" w:lastColumn="0" w:oddVBand="0" w:evenVBand="0" w:oddHBand="0" w:evenHBand="0" w:firstRowFirstColumn="0" w:firstRowLastColumn="0" w:lastRowFirstColumn="0" w:lastRowLastColumn="0"/>
+              <w:rPr>
+                <w:rFonts w:ascii="Times New Roman" w:eastAsia="Times New Roman" w:hAnsi="Times New Roman" w:cs="Times New Roman"/>
+              </w:rPr>
+            </w:pPr>
+          </w:p>
+        </w:tc>
+        <w:tc>
+          <w:tcPr>
+            <w:tcW w:w="1559" w:type="dxa"/>
+          </w:tcPr>
+          <w:p>
+            <w:pPr>
+              <w:ind w:right="280"/>
+              <w:jc w:val="center"/>
+              <w:cnfStyle w:val="000000000000" w:firstRow="0" w:lastRow="0" w:firstColumn="0" w:lastColumn="0" w:oddVBand="0" w:evenVBand="0" w:oddHBand="0" w:evenHBand="0" w:firstRowFirstColumn="0" w:firstRowLastColumn="0" w:lastRowFirstColumn="0" w:lastRowLastColumn="0"/>
+              <w:rPr>
+                <w:rFonts w:ascii="Times New Roman" w:eastAsia="Times New Roman" w:hAnsi="Times New Roman" w:cs="Times New Roman"/>
+              </w:rPr>
+            </w:pPr>
+          </w:p>
+        </w:tc>
+      </w:tr>
+      <w:tr>
+        <w:trPr>
+          <w:cnfStyle w:val="000000100000" w:firstRow="0" w:lastRow="0" w:firstColumn="0" w:lastColumn="0" w:oddVBand="0" w:evenVBand="0" w:oddHBand="1" w:evenHBand="0" w:firstRowFirstColumn="0" w:firstRowLastColumn="0" w:lastRowFirstColumn="0" w:lastRowLastColumn="0"/>
+          <w:jc w:val="center"/>
+        </w:trPr>
+        <w:tc>
+          <w:tcPr>
+            <w:cnfStyle w:val="001000000000" w:firstRow="0" w:lastRow="0" w:firstColumn="1" w:lastColumn="0" w:oddVBand="0" w:evenVBand="0" w:oddHBand="0" w:evenHBand="0" w:firstRowFirstColumn="0" w:firstRowLastColumn="0" w:lastRowFirstColumn="0" w:lastRowLastColumn="0"/>
+            <w:tcW w:w="1980" w:type="dxa"/>
+            <w:vMerge/>
+          </w:tcPr>
+          <w:p>
+            <w:pPr>
+              <w:widowControl w:val="0"/>
+              <w:pBdr>
+                <w:top w:val="nil"/>
+                <w:left w:val="nil"/>
+                <w:bottom w:val="nil"/>
+                <w:right w:val="nil"/>
+                <w:between w:val="nil"/>
+              </w:pBdr>
+              <w:jc w:val="center"/>
+              <w:rPr>
+                <w:rFonts w:ascii="Times New Roman" w:eastAsia="Times New Roman" w:hAnsi="Times New Roman" w:cs="Times New Roman"/>
+              </w:rPr>
+            </w:pPr>
+          </w:p>
+        </w:tc>
+        <w:tc>
+          <w:tcPr>
+            <w:tcW w:w="1843" w:type="dxa"/>
+          </w:tcPr>
+          <w:p>
+            <w:pPr>
+              <w:ind w:right="280"/>
+              <w:jc w:val="center"/>
+              <w:cnfStyle w:val="000000100000" w:firstRow="0" w:lastRow="0" w:firstColumn="0" w:lastColumn="0" w:oddVBand="0" w:evenVBand="0" w:oddHBand="1" w:evenHBand="0" w:firstRowFirstColumn="0" w:firstRowLastColumn="0" w:lastRowFirstColumn="0" w:lastRowLastColumn="0"/>
+              <w:rPr>
+                <w:rFonts w:ascii="Times New Roman" w:eastAsia="Times New Roman" w:hAnsi="Times New Roman" w:cs="Times New Roman"/>
+                <w:sz w:val="20"/>
+                <w:szCs w:val="20"/>
+              </w:rPr>
+            </w:pPr>
+            <w:r>
+              <w:rPr>
+                <w:rFonts w:ascii="Times New Roman" w:eastAsia="Times New Roman" w:hAnsi="Times New Roman" w:cs="Times New Roman"/>
+                <w:sz w:val="20"/>
+                <w:szCs w:val="20"/>
+              </w:rPr>
+              <w:t>Documentation</w:t>
+            </w:r>
+          </w:p>
+        </w:tc>
+        <w:tc>
+          <w:tcPr>
+            <w:tcW w:w="1275" w:type="dxa"/>
+          </w:tcPr>
+          <w:p>
+            <w:pPr>
+              <w:ind w:right="280"/>
+              <w:jc w:val="center"/>
+              <w:cnfStyle w:val="000000100000" w:firstRow="0" w:lastRow="0" w:firstColumn="0" w:lastColumn="0" w:oddVBand="0" w:evenVBand="0" w:oddHBand="1" w:evenHBand="0" w:firstRowFirstColumn="0" w:firstRowLastColumn="0" w:lastRowFirstColumn="0" w:lastRowLastColumn="0"/>
+              <w:rPr>
+                <w:rFonts w:ascii="Times New Roman" w:eastAsia="Times New Roman" w:hAnsi="Times New Roman" w:cs="Times New Roman"/>
+              </w:rPr>
+            </w:pPr>
+          </w:p>
+        </w:tc>
+        <w:tc>
+          <w:tcPr>
+            <w:tcW w:w="1276" w:type="dxa"/>
+          </w:tcPr>
+          <w:p>
+            <w:pPr>
+              <w:ind w:right="280"/>
+              <w:jc w:val="center"/>
+              <w:cnfStyle w:val="000000100000" w:firstRow="0" w:lastRow="0" w:firstColumn="0" w:lastColumn="0" w:oddVBand="0" w:evenVBand="0" w:oddHBand="1" w:evenHBand="0" w:firstRowFirstColumn="0" w:firstRowLastColumn="0" w:lastRowFirstColumn="0" w:lastRowLastColumn="0"/>
+              <w:rPr>
+                <w:rFonts w:ascii="Times New Roman" w:eastAsia="Times New Roman" w:hAnsi="Times New Roman" w:cs="Times New Roman"/>
+              </w:rPr>
+            </w:pPr>
+          </w:p>
+        </w:tc>
+        <w:tc>
+          <w:tcPr>
+            <w:tcW w:w="1276" w:type="dxa"/>
+          </w:tcPr>
+          <w:p>
+            <w:pPr>
+              <w:ind w:right="280"/>
+              <w:jc w:val="center"/>
+              <w:cnfStyle w:val="000000100000" w:firstRow="0" w:lastRow="0" w:firstColumn="0" w:lastColumn="0" w:oddVBand="0" w:evenVBand="0" w:oddHBand="1" w:evenHBand="0" w:firstRowFirstColumn="0" w:firstRowLastColumn="0" w:lastRowFirstColumn="0" w:lastRowLastColumn="0"/>
+              <w:rPr>
+                <w:rFonts w:ascii="Times New Roman" w:eastAsia="Times New Roman" w:hAnsi="Times New Roman" w:cs="Times New Roman"/>
+              </w:rPr>
+            </w:pPr>
+          </w:p>
+        </w:tc>
+        <w:tc>
+          <w:tcPr>
+            <w:tcW w:w="1134" w:type="dxa"/>
+          </w:tcPr>
+          <w:p>
+            <w:pPr>
+              <w:ind w:right="280"/>
+              <w:jc w:val="center"/>
+              <w:cnfStyle w:val="000000100000" w:firstRow="0" w:lastRow="0" w:firstColumn="0" w:lastColumn="0" w:oddVBand="0" w:evenVBand="0" w:oddHBand="1" w:evenHBand="0" w:firstRowFirstColumn="0" w:firstRowLastColumn="0" w:lastRowFirstColumn="0" w:lastRowLastColumn="0"/>
+              <w:rPr>
+                <w:rFonts w:ascii="Times New Roman" w:eastAsia="Times New Roman" w:hAnsi="Times New Roman" w:cs="Times New Roman"/>
+              </w:rPr>
+            </w:pPr>
+          </w:p>
+        </w:tc>
+        <w:tc>
+          <w:tcPr>
+            <w:tcW w:w="1559" w:type="dxa"/>
+          </w:tcPr>
+          <w:p>
+            <w:pPr>
+              <w:ind w:right="280"/>
+              <w:jc w:val="center"/>
+              <w:cnfStyle w:val="000000100000" w:firstRow="0" w:lastRow="0" w:firstColumn="0" w:lastColumn="0" w:oddVBand="0" w:evenVBand="0" w:oddHBand="1" w:evenHBand="0" w:firstRowFirstColumn="0" w:firstRowLastColumn="0" w:lastRowFirstColumn="0" w:lastRowLastColumn="0"/>
+              <w:rPr>
+                <w:rFonts w:ascii="Times New Roman" w:eastAsia="Times New Roman" w:hAnsi="Times New Roman" w:cs="Times New Roman"/>
+              </w:rPr>
+            </w:pPr>
+          </w:p>
+        </w:tc>
+      </w:tr>
+      <w:tr>
+        <w:trPr>
+          <w:jc w:val="center"/>
+        </w:trPr>
+        <w:tc>
+          <w:tcPr>
+            <w:cnfStyle w:val="001000000000" w:firstRow="0" w:lastRow="0" w:firstColumn="1" w:lastColumn="0" w:oddVBand="0" w:evenVBand="0" w:oddHBand="0" w:evenHBand="0" w:firstRowFirstColumn="0" w:firstRowLastColumn="0" w:lastRowFirstColumn="0" w:lastRowLastColumn="0"/>
+            <w:tcW w:w="1980" w:type="dxa"/>
+            <w:vMerge/>
+          </w:tcPr>
+          <w:p>
+            <w:pPr>
+              <w:widowControl w:val="0"/>
+              <w:pBdr>
+                <w:top w:val="nil"/>
+                <w:left w:val="nil"/>
+                <w:bottom w:val="nil"/>
+                <w:right w:val="nil"/>
+                <w:between w:val="nil"/>
+              </w:pBdr>
+              <w:jc w:val="center"/>
+              <w:rPr>
+                <w:rFonts w:ascii="Times New Roman" w:eastAsia="Times New Roman" w:hAnsi="Times New Roman" w:cs="Times New Roman"/>
+              </w:rPr>
+            </w:pPr>
+          </w:p>
+        </w:tc>
+        <w:tc>
+          <w:tcPr>
+            <w:tcW w:w="1843" w:type="dxa"/>
+          </w:tcPr>
+          <w:p>
+            <w:pPr>
+              <w:ind w:right="280"/>
+              <w:jc w:val="center"/>
+              <w:cnfStyle w:val="000000000000" w:firstRow="0" w:lastRow="0" w:firstColumn="0" w:lastColumn="0" w:oddVBand="0" w:evenVBand="0" w:oddHBand="0" w:evenHBand="0" w:firstRowFirstColumn="0" w:firstRowLastColumn="0" w:lastRowFirstColumn="0" w:lastRowLastColumn="0"/>
+              <w:rPr>
+                <w:rFonts w:ascii="Times New Roman" w:eastAsia="Times New Roman" w:hAnsi="Times New Roman" w:cs="Times New Roman"/>
+                <w:sz w:val="20"/>
+                <w:szCs w:val="20"/>
+              </w:rPr>
+            </w:pPr>
+            <w:r>
+              <w:rPr>
+                <w:rFonts w:ascii="Times New Roman" w:eastAsia="Times New Roman" w:hAnsi="Times New Roman" w:cs="Times New Roman"/>
+                <w:sz w:val="20"/>
+                <w:szCs w:val="20"/>
+              </w:rPr>
+              <w:t>Review</w:t>
+            </w:r>
+          </w:p>
+        </w:tc>
+        <w:tc>
+          <w:tcPr>
+            <w:tcW w:w="1275" w:type="dxa"/>
+          </w:tcPr>
+          <w:p>
+            <w:pPr>
+              <w:ind w:right="280"/>
+              <w:jc w:val="center"/>
+              <w:cnfStyle w:val="000000000000" w:firstRow="0" w:lastRow="0" w:firstColumn="0" w:lastColumn="0" w:oddVBand="0" w:evenVBand="0" w:oddHBand="0" w:evenHBand="0" w:firstRowFirstColumn="0" w:firstRowLastColumn="0" w:lastRowFirstColumn="0" w:lastRowLastColumn="0"/>
+              <w:rPr>
+                <w:rFonts w:ascii="Times New Roman" w:eastAsia="Times New Roman" w:hAnsi="Times New Roman" w:cs="Times New Roman"/>
+              </w:rPr>
+            </w:pPr>
+          </w:p>
+        </w:tc>
+        <w:tc>
+          <w:tcPr>
+            <w:tcW w:w="1276" w:type="dxa"/>
+          </w:tcPr>
+          <w:p>
+            <w:pPr>
+              <w:ind w:right="280"/>
+              <w:jc w:val="center"/>
+              <w:cnfStyle w:val="000000000000" w:firstRow="0" w:lastRow="0" w:firstColumn="0" w:lastColumn="0" w:oddVBand="0" w:evenVBand="0" w:oddHBand="0" w:evenHBand="0" w:firstRowFirstColumn="0" w:firstRowLastColumn="0" w:lastRowFirstColumn="0" w:lastRowLastColumn="0"/>
+              <w:rPr>
+                <w:rFonts w:ascii="Times New Roman" w:eastAsia="Times New Roman" w:hAnsi="Times New Roman" w:cs="Times New Roman"/>
+              </w:rPr>
+            </w:pPr>
+          </w:p>
+        </w:tc>
+        <w:tc>
+          <w:tcPr>
+            <w:tcW w:w="1276" w:type="dxa"/>
+          </w:tcPr>
+          <w:p>
+            <w:pPr>
+              <w:ind w:right="280"/>
+              <w:jc w:val="center"/>
+              <w:cnfStyle w:val="000000000000" w:firstRow="0" w:lastRow="0" w:firstColumn="0" w:lastColumn="0" w:oddVBand="0" w:evenVBand="0" w:oddHBand="0" w:evenHBand="0" w:firstRowFirstColumn="0" w:firstRowLastColumn="0" w:lastRowFirstColumn="0" w:lastRowLastColumn="0"/>
+              <w:rPr>
+                <w:rFonts w:ascii="Times New Roman" w:eastAsia="Times New Roman" w:hAnsi="Times New Roman" w:cs="Times New Roman"/>
+              </w:rPr>
+            </w:pPr>
+          </w:p>
+        </w:tc>
+        <w:tc>
+          <w:tcPr>
+            <w:tcW w:w="1134" w:type="dxa"/>
+          </w:tcPr>
+          <w:p>
+            <w:pPr>
+              <w:ind w:right="280"/>
+              <w:jc w:val="center"/>
+              <w:cnfStyle w:val="000000000000" w:firstRow="0" w:lastRow="0" w:firstColumn="0" w:lastColumn="0" w:oddVBand="0" w:evenVBand="0" w:oddHBand="0" w:evenHBand="0" w:firstRowFirstColumn="0" w:firstRowLastColumn="0" w:lastRowFirstColumn="0" w:lastRowLastColumn="0"/>
+              <w:rPr>
+                <w:rFonts w:ascii="Times New Roman" w:eastAsia="Times New Roman" w:hAnsi="Times New Roman" w:cs="Times New Roman"/>
+              </w:rPr>
+            </w:pPr>
+          </w:p>
+        </w:tc>
+        <w:tc>
+          <w:tcPr>
+            <w:tcW w:w="1559" w:type="dxa"/>
           </w:tcPr>
           <w:p>
             <w:pPr>
@@ -2012,7 +3041,6 @@
           <w:sz w:val="24"/>
           <w:szCs w:val="24"/>
         </w:rPr>
-        <w:lastRenderedPageBreak/>
         <w:t>4. How did you work together as a group in the project? What worked well, and what did not work during your interaction(s)? What would you do differently in the future?</w:t>
       </w:r>
     </w:p>
@@ -2524,7 +3552,7 @@
           <w:between w:val="nil"/>
         </w:pBdr>
         <w:spacing w:line="240" w:lineRule="auto"/>
-        <w:ind w:left="360" w:right="280"/>
+        <w:ind w:right="280"/>
         <w:rPr>
           <w:color w:val="000000"/>
         </w:rPr>
@@ -2609,126 +3637,6 @@
           <w:color w:val="000000"/>
         </w:rPr>
       </w:pPr>
-      <w:r>
-        <w:rPr>
-          <w:rFonts w:ascii="Times New Roman" w:eastAsia="Times New Roman" w:hAnsi="Times New Roman" w:cs="Times New Roman"/>
-          <w:sz w:val="24"/>
-          <w:szCs w:val="24"/>
-        </w:rPr>
-        <w:t>.</w:t>
-      </w:r>
-    </w:p>
-    <w:p>
-      <w:pPr>
-        <w:pBdr>
-          <w:top w:val="nil"/>
-          <w:left w:val="nil"/>
-          <w:bottom w:val="nil"/>
-          <w:right w:val="nil"/>
-          <w:between w:val="nil"/>
-        </w:pBdr>
-        <w:spacing w:line="240" w:lineRule="auto"/>
-        <w:ind w:left="360" w:right="280"/>
-        <w:rPr>
-          <w:color w:val="000000"/>
-        </w:rPr>
-      </w:pPr>
-    </w:p>
-    <w:p>
-      <w:pPr>
-        <w:pBdr>
-          <w:top w:val="nil"/>
-          <w:left w:val="nil"/>
-          <w:bottom w:val="nil"/>
-          <w:right w:val="nil"/>
-          <w:between w:val="nil"/>
-        </w:pBdr>
-        <w:spacing w:line="240" w:lineRule="auto"/>
-        <w:ind w:left="360" w:right="280"/>
-        <w:rPr>
-          <w:color w:val="000000"/>
-        </w:rPr>
-      </w:pPr>
-    </w:p>
-    <w:p>
-      <w:pPr>
-        <w:pBdr>
-          <w:top w:val="nil"/>
-          <w:left w:val="nil"/>
-          <w:bottom w:val="nil"/>
-          <w:right w:val="nil"/>
-          <w:between w:val="nil"/>
-        </w:pBdr>
-        <w:spacing w:line="240" w:lineRule="auto"/>
-        <w:ind w:left="360" w:right="280"/>
-        <w:rPr>
-          <w:color w:val="000000"/>
-        </w:rPr>
-      </w:pPr>
-    </w:p>
-    <w:p>
-      <w:pPr>
-        <w:pBdr>
-          <w:top w:val="nil"/>
-          <w:left w:val="nil"/>
-          <w:bottom w:val="nil"/>
-          <w:right w:val="nil"/>
-          <w:between w:val="nil"/>
-        </w:pBdr>
-        <w:spacing w:line="240" w:lineRule="auto"/>
-        <w:ind w:left="360" w:right="280"/>
-        <w:rPr>
-          <w:color w:val="000000"/>
-        </w:rPr>
-      </w:pPr>
-    </w:p>
-    <w:p>
-      <w:pPr>
-        <w:pBdr>
-          <w:top w:val="nil"/>
-          <w:left w:val="nil"/>
-          <w:bottom w:val="nil"/>
-          <w:right w:val="nil"/>
-          <w:between w:val="nil"/>
-        </w:pBdr>
-        <w:spacing w:line="240" w:lineRule="auto"/>
-        <w:ind w:left="360" w:right="280"/>
-        <w:rPr>
-          <w:color w:val="000000"/>
-        </w:rPr>
-      </w:pPr>
-    </w:p>
-    <w:p>
-      <w:pPr>
-        <w:pBdr>
-          <w:top w:val="nil"/>
-          <w:left w:val="nil"/>
-          <w:bottom w:val="nil"/>
-          <w:right w:val="nil"/>
-          <w:between w:val="nil"/>
-        </w:pBdr>
-        <w:spacing w:line="240" w:lineRule="auto"/>
-        <w:ind w:left="360" w:right="280"/>
-        <w:rPr>
-          <w:color w:val="000000"/>
-        </w:rPr>
-      </w:pPr>
-    </w:p>
-    <w:p>
-      <w:pPr>
-        <w:pBdr>
-          <w:top w:val="nil"/>
-          <w:left w:val="nil"/>
-          <w:bottom w:val="nil"/>
-          <w:right w:val="nil"/>
-          <w:between w:val="nil"/>
-        </w:pBdr>
-        <w:spacing w:line="240" w:lineRule="auto"/>
-        <w:ind w:left="360" w:right="280"/>
-        <w:rPr>
-          <w:color w:val="000000"/>
-        </w:rPr>
-      </w:pPr>
     </w:p>
     <w:p>
       <w:pPr>
@@ -2773,8 +3681,6 @@
         <w:lastRenderedPageBreak/>
         <w:tab/>
       </w:r>
-      <w:bookmarkStart w:id="2" w:name="_GoBack"/>
-      <w:bookmarkEnd w:id="2"/>
     </w:p>
     <w:p>
       <w:pPr>
@@ -3929,6 +4835,7 @@
     <w:lsdException w:name="HTML Sample" w:semiHidden="1" w:unhideWhenUsed="1"/>
     <w:lsdException w:name="HTML Typewriter" w:semiHidden="1" w:unhideWhenUsed="1"/>
     <w:lsdException w:name="HTML Variable" w:semiHidden="1" w:unhideWhenUsed="1"/>
+    <w:lsdException w:name="Normal Table" w:semiHidden="1" w:unhideWhenUsed="1"/>
     <w:lsdException w:name="annotation subject" w:semiHidden="1" w:unhideWhenUsed="1"/>
     <w:lsdException w:name="No List" w:semiHidden="1" w:unhideWhenUsed="1"/>
     <w:lsdException w:name="Outline List 1" w:semiHidden="1" w:unhideWhenUsed="1"/>
@@ -3975,8 +4882,10 @@
     <w:lsdException w:name="Table Subtle 2" w:semiHidden="1" w:unhideWhenUsed="1"/>
     <w:lsdException w:name="Table Web 1" w:semiHidden="1" w:unhideWhenUsed="1"/>
     <w:lsdException w:name="Table Web 2" w:semiHidden="1" w:unhideWhenUsed="1"/>
+    <w:lsdException w:name="Table Web 3" w:semiHidden="1" w:unhideWhenUsed="1"/>
     <w:lsdException w:name="Balloon Text" w:semiHidden="1" w:unhideWhenUsed="1"/>
     <w:lsdException w:name="Table Grid" w:uiPriority="39"/>
+    <w:lsdException w:name="Table Theme" w:semiHidden="1" w:unhideWhenUsed="1"/>
     <w:lsdException w:name="Placeholder Text" w:semiHidden="1"/>
     <w:lsdException w:name="No Spacing" w:uiPriority="1" w:qFormat="1"/>
     <w:lsdException w:name="Light Shading" w:uiPriority="60"/>

</xml_diff>

<commit_message>
merged the defect and conflict in single file and update postmortem report
</commit_message>
<xml_diff>
--- a/Deliverable-2/PostmortemReport/Postmortem Report-SRS_Delivery-2.docx
+++ b/Deliverable-2/PostmortemReport/Postmortem Report-SRS_Delivery-2.docx
@@ -9,8 +9,8 @@
         <w:rPr>
           <w:rFonts w:ascii="Times New Roman" w:eastAsia="Times New Roman" w:hAnsi="Times New Roman" w:cs="Times New Roman"/>
           <w:b/>
-          <w:sz w:val="44"/>
-          <w:szCs w:val="44"/>
+          <w:sz w:val="48"/>
+          <w:szCs w:val="48"/>
           <w:u w:val="single"/>
         </w:rPr>
       </w:pPr>
@@ -20,8 +20,8 @@
         <w:rPr>
           <w:rFonts w:ascii="Times New Roman" w:eastAsia="Times New Roman" w:hAnsi="Times New Roman" w:cs="Times New Roman"/>
           <w:b/>
-          <w:sz w:val="44"/>
-          <w:szCs w:val="44"/>
+          <w:sz w:val="48"/>
+          <w:szCs w:val="48"/>
           <w:u w:val="single"/>
         </w:rPr>
         <w:t xml:space="preserve">Task </w:t>
@@ -30,8 +30,8 @@
         <w:rPr>
           <w:rFonts w:ascii="Times New Roman" w:eastAsia="Times New Roman" w:hAnsi="Times New Roman" w:cs="Times New Roman"/>
           <w:b/>
-          <w:sz w:val="44"/>
-          <w:szCs w:val="44"/>
+          <w:sz w:val="48"/>
+          <w:szCs w:val="48"/>
           <w:u w:val="single"/>
         </w:rPr>
         <w:t>6</w:t>
@@ -40,11 +40,31 @@
         <w:rPr>
           <w:rFonts w:ascii="Times New Roman" w:eastAsia="Times New Roman" w:hAnsi="Times New Roman" w:cs="Times New Roman"/>
           <w:b/>
-          <w:sz w:val="44"/>
-          <w:szCs w:val="44"/>
+          <w:sz w:val="48"/>
+          <w:szCs w:val="48"/>
           <w:u w:val="single"/>
         </w:rPr>
-        <w:t xml:space="preserve"> – Post-Mortem Report</w:t>
+        <w:t>:</w:t>
+      </w:r>
+      <w:r>
+        <w:rPr>
+          <w:rFonts w:ascii="Times New Roman" w:eastAsia="Times New Roman" w:hAnsi="Times New Roman" w:cs="Times New Roman"/>
+          <w:b/>
+          <w:sz w:val="48"/>
+          <w:szCs w:val="48"/>
+          <w:u w:val="single"/>
+        </w:rPr>
+        <w:t xml:space="preserve"> Post-Mortem Report</w:t>
+      </w:r>
+      <w:r>
+        <w:rPr>
+          <w:rFonts w:ascii="Times New Roman" w:eastAsia="Times New Roman" w:hAnsi="Times New Roman" w:cs="Times New Roman"/>
+          <w:b/>
+          <w:sz w:val="48"/>
+          <w:szCs w:val="48"/>
+          <w:u w:val="single"/>
+        </w:rPr>
+        <w:t xml:space="preserve"> for Delivery#2</w:t>
       </w:r>
     </w:p>
     <w:p>
@@ -56,6 +76,18 @@
           <w:szCs w:val="24"/>
         </w:rPr>
       </w:pPr>
+    </w:p>
+    <w:p>
+      <w:pPr>
+        <w:spacing w:line="240" w:lineRule="auto"/>
+        <w:rPr>
+          <w:rFonts w:ascii="Times New Roman" w:eastAsia="Times New Roman" w:hAnsi="Times New Roman" w:cs="Times New Roman"/>
+          <w:sz w:val="24"/>
+          <w:szCs w:val="24"/>
+        </w:rPr>
+      </w:pPr>
+      <w:bookmarkStart w:id="1" w:name="_GoBack"/>
+      <w:bookmarkEnd w:id="1"/>
       <w:r>
         <w:rPr>
           <w:rFonts w:ascii="Times New Roman" w:eastAsia="Times New Roman" w:hAnsi="Times New Roman" w:cs="Times New Roman"/>
@@ -388,8 +420,6 @@
         </w:rPr>
         <w:t>2. Summarize how much time was spent (in total and by each group member) on the steps/activities involved as well as for the delivery as a whole.  Be honest with the time spent, as this information will in no way be used for any grading. For more details related to commit history and logging of this delivery-1, please see Appendix A to Appendix E.</w:t>
       </w:r>
-      <w:bookmarkStart w:id="1" w:name="_GoBack"/>
-      <w:bookmarkEnd w:id="1"/>
     </w:p>
     <w:p>
       <w:pPr>
@@ -3064,6 +3094,431 @@
     </w:p>
     <w:p>
       <w:pPr>
+        <w:numPr>
+          <w:ilvl w:val="0"/>
+          <w:numId w:val="6"/>
+        </w:numPr>
+        <w:pBdr>
+          <w:top w:val="nil"/>
+          <w:left w:val="nil"/>
+          <w:bottom w:val="nil"/>
+          <w:right w:val="nil"/>
+          <w:between w:val="nil"/>
+        </w:pBdr>
+        <w:spacing w:line="240" w:lineRule="auto"/>
+        <w:ind w:right="280"/>
+        <w:rPr>
+          <w:rFonts w:ascii="Times New Roman" w:hAnsi="Times New Roman" w:cs="Times New Roman"/>
+          <w:color w:val="000000"/>
+          <w:sz w:val="24"/>
+          <w:szCs w:val="24"/>
+        </w:rPr>
+      </w:pPr>
+      <w:r>
+        <w:rPr>
+          <w:rFonts w:ascii="Times New Roman" w:eastAsia="Times New Roman" w:hAnsi="Times New Roman" w:cs="Times New Roman"/>
+          <w:b/>
+          <w:color w:val="000000"/>
+          <w:sz w:val="24"/>
+          <w:szCs w:val="24"/>
+        </w:rPr>
+        <w:t>Collaboration</w:t>
+      </w:r>
+      <w:r>
+        <w:rPr>
+          <w:rFonts w:ascii="Times New Roman" w:eastAsia="Times New Roman" w:hAnsi="Times New Roman" w:cs="Times New Roman"/>
+          <w:color w:val="000000"/>
+          <w:sz w:val="24"/>
+          <w:szCs w:val="24"/>
+        </w:rPr>
+        <w:t>: Used Git</w:t>
+      </w:r>
+      <w:r>
+        <w:rPr>
+          <w:rFonts w:ascii="Times New Roman" w:eastAsia="Times New Roman" w:hAnsi="Times New Roman" w:cs="Times New Roman"/>
+          <w:color w:val="000000"/>
+          <w:sz w:val="24"/>
+          <w:szCs w:val="24"/>
+        </w:rPr>
+        <w:t>H</w:t>
+      </w:r>
+      <w:r>
+        <w:rPr>
+          <w:rFonts w:ascii="Times New Roman" w:eastAsia="Times New Roman" w:hAnsi="Times New Roman" w:cs="Times New Roman"/>
+          <w:color w:val="000000"/>
+          <w:sz w:val="24"/>
+          <w:szCs w:val="24"/>
+        </w:rPr>
+        <w:t>ub and Google Docs</w:t>
+      </w:r>
+      <w:r>
+        <w:rPr>
+          <w:rFonts w:ascii="Times New Roman" w:eastAsia="Times New Roman" w:hAnsi="Times New Roman" w:cs="Times New Roman"/>
+          <w:color w:val="000000"/>
+          <w:sz w:val="24"/>
+          <w:szCs w:val="24"/>
+        </w:rPr>
+        <w:t xml:space="preserve"> together</w:t>
+      </w:r>
+      <w:r>
+        <w:rPr>
+          <w:rFonts w:ascii="Times New Roman" w:eastAsia="Times New Roman" w:hAnsi="Times New Roman" w:cs="Times New Roman"/>
+          <w:color w:val="000000"/>
+          <w:sz w:val="24"/>
+          <w:szCs w:val="24"/>
+        </w:rPr>
+        <w:t xml:space="preserve"> to collaborate and maintain versions. </w:t>
+      </w:r>
+      <w:r>
+        <w:rPr>
+          <w:rFonts w:ascii="Times New Roman" w:eastAsia="Times New Roman" w:hAnsi="Times New Roman" w:cs="Times New Roman"/>
+          <w:color w:val="000000"/>
+          <w:sz w:val="24"/>
+          <w:szCs w:val="24"/>
+        </w:rPr>
+        <w:t>For drafting report and brainstorming we mainly used Google docs. For writing final report we used GitHub as it</w:t>
+      </w:r>
+      <w:r>
+        <w:rPr>
+          <w:rFonts w:ascii="Times New Roman" w:eastAsia="Times New Roman" w:hAnsi="Times New Roman" w:cs="Times New Roman"/>
+          <w:color w:val="000000"/>
+          <w:sz w:val="24"/>
+          <w:szCs w:val="24"/>
+        </w:rPr>
+        <w:t xml:space="preserve"> can be used to better track and log changes.</w:t>
+      </w:r>
+    </w:p>
+    <w:p>
+      <w:pPr>
+        <w:numPr>
+          <w:ilvl w:val="0"/>
+          <w:numId w:val="6"/>
+        </w:numPr>
+        <w:pBdr>
+          <w:top w:val="nil"/>
+          <w:left w:val="nil"/>
+          <w:bottom w:val="nil"/>
+          <w:right w:val="nil"/>
+          <w:between w:val="nil"/>
+        </w:pBdr>
+        <w:spacing w:line="240" w:lineRule="auto"/>
+        <w:ind w:right="280"/>
+        <w:rPr>
+          <w:rFonts w:ascii="Times New Roman" w:hAnsi="Times New Roman" w:cs="Times New Roman"/>
+          <w:color w:val="000000"/>
+          <w:sz w:val="24"/>
+          <w:szCs w:val="24"/>
+        </w:rPr>
+      </w:pPr>
+      <w:r>
+        <w:rPr>
+          <w:rFonts w:ascii="Times New Roman" w:eastAsia="Times New Roman" w:hAnsi="Times New Roman" w:cs="Times New Roman"/>
+          <w:b/>
+          <w:color w:val="000000"/>
+          <w:sz w:val="24"/>
+          <w:szCs w:val="24"/>
+        </w:rPr>
+        <w:t>Communication</w:t>
+      </w:r>
+      <w:r>
+        <w:rPr>
+          <w:rFonts w:ascii="Times New Roman" w:eastAsia="Times New Roman" w:hAnsi="Times New Roman" w:cs="Times New Roman"/>
+          <w:color w:val="000000"/>
+          <w:sz w:val="24"/>
+          <w:szCs w:val="24"/>
+        </w:rPr>
+        <w:t xml:space="preserve">: </w:t>
+      </w:r>
+      <w:r>
+        <w:rPr>
+          <w:rFonts w:ascii="Times New Roman" w:eastAsia="Times New Roman" w:hAnsi="Times New Roman" w:cs="Times New Roman"/>
+          <w:color w:val="000000"/>
+          <w:sz w:val="24"/>
+          <w:szCs w:val="24"/>
+        </w:rPr>
+        <w:t xml:space="preserve">Almost everyday </w:t>
+      </w:r>
+      <w:r>
+        <w:rPr>
+          <w:rFonts w:ascii="Times New Roman" w:eastAsia="Times New Roman" w:hAnsi="Times New Roman" w:cs="Times New Roman"/>
+          <w:color w:val="000000"/>
+          <w:sz w:val="24"/>
+          <w:szCs w:val="24"/>
+        </w:rPr>
+        <w:t>Zoom meetings</w:t>
+      </w:r>
+      <w:r>
+        <w:rPr>
+          <w:rFonts w:ascii="Times New Roman" w:eastAsia="Times New Roman" w:hAnsi="Times New Roman" w:cs="Times New Roman"/>
+          <w:color w:val="000000"/>
+          <w:sz w:val="24"/>
+          <w:szCs w:val="24"/>
+        </w:rPr>
+        <w:t xml:space="preserve"> around 1-2 hours</w:t>
+      </w:r>
+      <w:r>
+        <w:rPr>
+          <w:rFonts w:ascii="Times New Roman" w:eastAsia="Times New Roman" w:hAnsi="Times New Roman" w:cs="Times New Roman"/>
+          <w:color w:val="000000"/>
+          <w:sz w:val="24"/>
+          <w:szCs w:val="24"/>
+        </w:rPr>
+        <w:t xml:space="preserve"> and WhatsApp group for offline group chat</w:t>
+      </w:r>
+      <w:r>
+        <w:rPr>
+          <w:rFonts w:ascii="Times New Roman" w:eastAsia="Times New Roman" w:hAnsi="Times New Roman" w:cs="Times New Roman"/>
+          <w:color w:val="000000"/>
+          <w:sz w:val="24"/>
+          <w:szCs w:val="24"/>
+        </w:rPr>
+        <w:t xml:space="preserve"> to know the working status of each other and avoiding the merge conflict on GitHub</w:t>
+      </w:r>
+      <w:r>
+        <w:rPr>
+          <w:rFonts w:ascii="Times New Roman" w:eastAsia="Times New Roman" w:hAnsi="Times New Roman" w:cs="Times New Roman"/>
+          <w:color w:val="000000"/>
+          <w:sz w:val="24"/>
+          <w:szCs w:val="24"/>
+        </w:rPr>
+        <w:t xml:space="preserve">. </w:t>
+      </w:r>
+      <w:r>
+        <w:rPr>
+          <w:rFonts w:ascii="Times New Roman" w:eastAsia="Times New Roman" w:hAnsi="Times New Roman" w:cs="Times New Roman"/>
+          <w:color w:val="000000"/>
+          <w:sz w:val="24"/>
+          <w:szCs w:val="24"/>
+        </w:rPr>
+        <w:t>We planned to move our meeting</w:t>
+      </w:r>
+      <w:r>
+        <w:rPr>
+          <w:rFonts w:ascii="Times New Roman" w:eastAsia="Times New Roman" w:hAnsi="Times New Roman" w:cs="Times New Roman"/>
+          <w:color w:val="000000"/>
+          <w:sz w:val="24"/>
+          <w:szCs w:val="24"/>
+        </w:rPr>
+        <w:t xml:space="preserve"> </w:t>
+      </w:r>
+      <w:r>
+        <w:rPr>
+          <w:rFonts w:ascii="Times New Roman" w:eastAsia="Times New Roman" w:hAnsi="Times New Roman" w:cs="Times New Roman"/>
+          <w:color w:val="000000"/>
+          <w:sz w:val="24"/>
+          <w:szCs w:val="24"/>
+        </w:rPr>
+        <w:t>on M</w:t>
+      </w:r>
+      <w:r>
+        <w:rPr>
+          <w:rFonts w:ascii="Times New Roman" w:eastAsia="Times New Roman" w:hAnsi="Times New Roman" w:cs="Times New Roman"/>
+          <w:color w:val="000000"/>
+          <w:sz w:val="24"/>
+          <w:szCs w:val="24"/>
+        </w:rPr>
+        <w:t>icrosoft teams in future</w:t>
+      </w:r>
+      <w:r>
+        <w:rPr>
+          <w:rFonts w:ascii="Times New Roman" w:eastAsia="Times New Roman" w:hAnsi="Times New Roman" w:cs="Times New Roman"/>
+          <w:color w:val="000000"/>
+          <w:sz w:val="24"/>
+          <w:szCs w:val="24"/>
+        </w:rPr>
+        <w:t xml:space="preserve"> as free </w:t>
+      </w:r>
+      <w:r>
+        <w:rPr>
+          <w:rFonts w:ascii="Times New Roman" w:eastAsia="Times New Roman" w:hAnsi="Times New Roman" w:cs="Times New Roman"/>
+          <w:color w:val="000000"/>
+          <w:sz w:val="24"/>
+          <w:szCs w:val="24"/>
+        </w:rPr>
+        <w:t xml:space="preserve">Zoom </w:t>
+      </w:r>
+      <w:r>
+        <w:rPr>
+          <w:rFonts w:ascii="Times New Roman" w:eastAsia="Times New Roman" w:hAnsi="Times New Roman" w:cs="Times New Roman"/>
+          <w:color w:val="000000"/>
+          <w:sz w:val="24"/>
+          <w:szCs w:val="24"/>
+        </w:rPr>
+        <w:t>account has 40mins meeting constraints for each call, but we could not move because of technical problem</w:t>
+      </w:r>
+      <w:r>
+        <w:rPr>
+          <w:rFonts w:ascii="Times New Roman" w:eastAsia="Times New Roman" w:hAnsi="Times New Roman" w:cs="Times New Roman"/>
+          <w:color w:val="000000"/>
+          <w:sz w:val="24"/>
+          <w:szCs w:val="24"/>
+        </w:rPr>
+        <w:t xml:space="preserve"> (i.e., microphone)</w:t>
+      </w:r>
+      <w:r>
+        <w:rPr>
+          <w:rFonts w:ascii="Times New Roman" w:eastAsia="Times New Roman" w:hAnsi="Times New Roman" w:cs="Times New Roman"/>
+          <w:color w:val="000000"/>
+          <w:sz w:val="24"/>
+          <w:szCs w:val="24"/>
+        </w:rPr>
+        <w:t xml:space="preserve"> </w:t>
+      </w:r>
+      <w:r>
+        <w:rPr>
+          <w:rFonts w:ascii="Times New Roman" w:eastAsia="Times New Roman" w:hAnsi="Times New Roman" w:cs="Times New Roman"/>
+          <w:color w:val="000000"/>
+          <w:sz w:val="24"/>
+          <w:szCs w:val="24"/>
+        </w:rPr>
+        <w:t>in Team Microsoft</w:t>
+      </w:r>
+      <w:r>
+        <w:rPr>
+          <w:rFonts w:ascii="Times New Roman" w:eastAsia="Times New Roman" w:hAnsi="Times New Roman" w:cs="Times New Roman"/>
+          <w:color w:val="000000"/>
+          <w:sz w:val="24"/>
+          <w:szCs w:val="24"/>
+        </w:rPr>
+        <w:t>.</w:t>
+      </w:r>
+    </w:p>
+    <w:p>
+      <w:pPr>
+        <w:numPr>
+          <w:ilvl w:val="0"/>
+          <w:numId w:val="6"/>
+        </w:numPr>
+        <w:pBdr>
+          <w:top w:val="nil"/>
+          <w:left w:val="nil"/>
+          <w:bottom w:val="nil"/>
+          <w:right w:val="nil"/>
+          <w:between w:val="nil"/>
+        </w:pBdr>
+        <w:spacing w:line="240" w:lineRule="auto"/>
+        <w:ind w:right="280"/>
+        <w:rPr>
+          <w:rFonts w:ascii="Times New Roman" w:hAnsi="Times New Roman" w:cs="Times New Roman"/>
+          <w:color w:val="000000"/>
+          <w:sz w:val="24"/>
+          <w:szCs w:val="24"/>
+        </w:rPr>
+      </w:pPr>
+      <w:r>
+        <w:rPr>
+          <w:rFonts w:ascii="Times New Roman" w:eastAsia="Times New Roman" w:hAnsi="Times New Roman" w:cs="Times New Roman"/>
+          <w:b/>
+          <w:color w:val="000000"/>
+          <w:sz w:val="24"/>
+          <w:szCs w:val="24"/>
+        </w:rPr>
+        <w:t>Reviews</w:t>
+      </w:r>
+      <w:r>
+        <w:rPr>
+          <w:rFonts w:ascii="Times New Roman" w:eastAsia="Times New Roman" w:hAnsi="Times New Roman" w:cs="Times New Roman"/>
+          <w:color w:val="000000"/>
+          <w:sz w:val="24"/>
+          <w:szCs w:val="24"/>
+        </w:rPr>
+        <w:t>: Reviews happened online during meeting</w:t>
+      </w:r>
+      <w:r>
+        <w:rPr>
+          <w:rFonts w:ascii="Times New Roman" w:eastAsia="Times New Roman" w:hAnsi="Times New Roman" w:cs="Times New Roman"/>
+          <w:color w:val="000000"/>
+          <w:sz w:val="24"/>
+          <w:szCs w:val="24"/>
+        </w:rPr>
+        <w:t xml:space="preserve"> with all the members</w:t>
+      </w:r>
+      <w:r>
+        <w:rPr>
+          <w:rFonts w:ascii="Times New Roman" w:eastAsia="Times New Roman" w:hAnsi="Times New Roman" w:cs="Times New Roman"/>
+          <w:color w:val="000000"/>
+          <w:sz w:val="24"/>
+          <w:szCs w:val="24"/>
+        </w:rPr>
+        <w:t>.</w:t>
+      </w:r>
+      <w:r>
+        <w:rPr>
+          <w:rFonts w:ascii="Times New Roman" w:eastAsia="Times New Roman" w:hAnsi="Times New Roman" w:cs="Times New Roman"/>
+          <w:color w:val="000000"/>
+          <w:sz w:val="24"/>
+          <w:szCs w:val="24"/>
+        </w:rPr>
+        <w:t xml:space="preserve"> We also </w:t>
+      </w:r>
+      <w:r>
+        <w:rPr>
+          <w:rFonts w:ascii="Times New Roman" w:eastAsia="Times New Roman" w:hAnsi="Times New Roman" w:cs="Times New Roman"/>
+          <w:color w:val="000000"/>
+          <w:sz w:val="24"/>
+          <w:szCs w:val="24"/>
+        </w:rPr>
+        <w:t>offline/individual reviews and discuss</w:t>
+      </w:r>
+      <w:r>
+        <w:rPr>
+          <w:rFonts w:ascii="Times New Roman" w:eastAsia="Times New Roman" w:hAnsi="Times New Roman" w:cs="Times New Roman"/>
+          <w:color w:val="000000"/>
+          <w:sz w:val="24"/>
+          <w:szCs w:val="24"/>
+        </w:rPr>
+        <w:t>ed</w:t>
+      </w:r>
+      <w:r>
+        <w:rPr>
+          <w:rFonts w:ascii="Times New Roman" w:eastAsia="Times New Roman" w:hAnsi="Times New Roman" w:cs="Times New Roman"/>
+          <w:color w:val="000000"/>
+          <w:sz w:val="24"/>
+          <w:szCs w:val="24"/>
+        </w:rPr>
+        <w:t xml:space="preserve"> only the outcome/comments during the meetings.</w:t>
+      </w:r>
+    </w:p>
+    <w:p>
+      <w:pPr>
+        <w:pStyle w:val="ListParagraph"/>
+        <w:numPr>
+          <w:ilvl w:val="0"/>
+          <w:numId w:val="6"/>
+        </w:numPr>
+        <w:pBdr>
+          <w:top w:val="nil"/>
+          <w:left w:val="nil"/>
+          <w:bottom w:val="nil"/>
+          <w:right w:val="nil"/>
+          <w:between w:val="nil"/>
+        </w:pBdr>
+        <w:spacing w:line="240" w:lineRule="auto"/>
+        <w:ind w:right="280"/>
+        <w:rPr>
+          <w:color w:val="000000"/>
+        </w:rPr>
+      </w:pPr>
+      <w:r>
+        <w:rPr>
+          <w:rFonts w:ascii="Times New Roman" w:eastAsia="Times New Roman" w:hAnsi="Times New Roman" w:cs="Times New Roman"/>
+          <w:b/>
+          <w:sz w:val="24"/>
+          <w:szCs w:val="24"/>
+        </w:rPr>
+        <w:t>Management</w:t>
+      </w:r>
+      <w:r>
+        <w:rPr>
+          <w:rFonts w:ascii="Times New Roman" w:eastAsia="Times New Roman" w:hAnsi="Times New Roman" w:cs="Times New Roman"/>
+          <w:sz w:val="24"/>
+          <w:szCs w:val="24"/>
+        </w:rPr>
+        <w:t>: Peer monitoring and contributing in pair helped has manage the tasks. A time tracking tool named Toggl was used to track time for zoom meetings and tasks. Using multiple tools for the same tasks (like google doc and git) made us inefficient in the beginning which was later addressed and streamlined using minimum set of tools. We plan to introduce Kanban/SCRUM style agile management process for future deliverables</w:t>
+      </w:r>
+    </w:p>
+    <w:p>
+      <w:pPr>
         <w:pBdr>
           <w:top w:val="nil"/>
           <w:left w:val="nil"/>
@@ -3136,7 +3591,7 @@
           <w:between w:val="nil"/>
         </w:pBdr>
         <w:spacing w:line="240" w:lineRule="auto"/>
-        <w:ind w:left="360" w:right="280"/>
+        <w:ind w:right="280"/>
         <w:rPr>
           <w:color w:val="000000"/>
         </w:rPr>
@@ -3160,486 +3615,6 @@
     </w:p>
     <w:p>
       <w:pPr>
-        <w:pBdr>
-          <w:top w:val="nil"/>
-          <w:left w:val="nil"/>
-          <w:bottom w:val="nil"/>
-          <w:right w:val="nil"/>
-          <w:between w:val="nil"/>
-        </w:pBdr>
-        <w:spacing w:line="240" w:lineRule="auto"/>
-        <w:ind w:left="360" w:right="280"/>
-        <w:rPr>
-          <w:color w:val="000000"/>
-        </w:rPr>
-      </w:pPr>
-    </w:p>
-    <w:p>
-      <w:pPr>
-        <w:pBdr>
-          <w:top w:val="nil"/>
-          <w:left w:val="nil"/>
-          <w:bottom w:val="nil"/>
-          <w:right w:val="nil"/>
-          <w:between w:val="nil"/>
-        </w:pBdr>
-        <w:spacing w:line="240" w:lineRule="auto"/>
-        <w:ind w:left="360" w:right="280"/>
-        <w:rPr>
-          <w:color w:val="000000"/>
-        </w:rPr>
-      </w:pPr>
-    </w:p>
-    <w:p>
-      <w:pPr>
-        <w:pBdr>
-          <w:top w:val="nil"/>
-          <w:left w:val="nil"/>
-          <w:bottom w:val="nil"/>
-          <w:right w:val="nil"/>
-          <w:between w:val="nil"/>
-        </w:pBdr>
-        <w:spacing w:line="240" w:lineRule="auto"/>
-        <w:ind w:left="360" w:right="280"/>
-        <w:rPr>
-          <w:color w:val="000000"/>
-        </w:rPr>
-      </w:pPr>
-    </w:p>
-    <w:p>
-      <w:pPr>
-        <w:pBdr>
-          <w:top w:val="nil"/>
-          <w:left w:val="nil"/>
-          <w:bottom w:val="nil"/>
-          <w:right w:val="nil"/>
-          <w:between w:val="nil"/>
-        </w:pBdr>
-        <w:spacing w:line="240" w:lineRule="auto"/>
-        <w:ind w:left="360" w:right="280"/>
-        <w:rPr>
-          <w:color w:val="000000"/>
-        </w:rPr>
-      </w:pPr>
-    </w:p>
-    <w:p>
-      <w:pPr>
-        <w:pBdr>
-          <w:top w:val="nil"/>
-          <w:left w:val="nil"/>
-          <w:bottom w:val="nil"/>
-          <w:right w:val="nil"/>
-          <w:between w:val="nil"/>
-        </w:pBdr>
-        <w:spacing w:line="240" w:lineRule="auto"/>
-        <w:ind w:left="360" w:right="280"/>
-        <w:rPr>
-          <w:color w:val="000000"/>
-        </w:rPr>
-      </w:pPr>
-    </w:p>
-    <w:p>
-      <w:pPr>
-        <w:pBdr>
-          <w:top w:val="nil"/>
-          <w:left w:val="nil"/>
-          <w:bottom w:val="nil"/>
-          <w:right w:val="nil"/>
-          <w:between w:val="nil"/>
-        </w:pBdr>
-        <w:spacing w:line="240" w:lineRule="auto"/>
-        <w:ind w:left="360" w:right="280"/>
-        <w:rPr>
-          <w:color w:val="000000"/>
-        </w:rPr>
-      </w:pPr>
-    </w:p>
-    <w:p>
-      <w:pPr>
-        <w:pBdr>
-          <w:top w:val="nil"/>
-          <w:left w:val="nil"/>
-          <w:bottom w:val="nil"/>
-          <w:right w:val="nil"/>
-          <w:between w:val="nil"/>
-        </w:pBdr>
-        <w:spacing w:line="240" w:lineRule="auto"/>
-        <w:ind w:left="360" w:right="280"/>
-        <w:rPr>
-          <w:color w:val="000000"/>
-        </w:rPr>
-      </w:pPr>
-    </w:p>
-    <w:p>
-      <w:pPr>
-        <w:pBdr>
-          <w:top w:val="nil"/>
-          <w:left w:val="nil"/>
-          <w:bottom w:val="nil"/>
-          <w:right w:val="nil"/>
-          <w:between w:val="nil"/>
-        </w:pBdr>
-        <w:spacing w:line="240" w:lineRule="auto"/>
-        <w:ind w:left="360" w:right="280"/>
-        <w:rPr>
-          <w:color w:val="000000"/>
-        </w:rPr>
-      </w:pPr>
-    </w:p>
-    <w:p>
-      <w:pPr>
-        <w:pBdr>
-          <w:top w:val="nil"/>
-          <w:left w:val="nil"/>
-          <w:bottom w:val="nil"/>
-          <w:right w:val="nil"/>
-          <w:between w:val="nil"/>
-        </w:pBdr>
-        <w:spacing w:line="240" w:lineRule="auto"/>
-        <w:ind w:left="360" w:right="280"/>
-        <w:rPr>
-          <w:color w:val="000000"/>
-        </w:rPr>
-      </w:pPr>
-    </w:p>
-    <w:p>
-      <w:pPr>
-        <w:pBdr>
-          <w:top w:val="nil"/>
-          <w:left w:val="nil"/>
-          <w:bottom w:val="nil"/>
-          <w:right w:val="nil"/>
-          <w:between w:val="nil"/>
-        </w:pBdr>
-        <w:spacing w:line="240" w:lineRule="auto"/>
-        <w:ind w:left="360" w:right="280"/>
-        <w:rPr>
-          <w:color w:val="000000"/>
-        </w:rPr>
-      </w:pPr>
-    </w:p>
-    <w:p>
-      <w:pPr>
-        <w:pBdr>
-          <w:top w:val="nil"/>
-          <w:left w:val="nil"/>
-          <w:bottom w:val="nil"/>
-          <w:right w:val="nil"/>
-          <w:between w:val="nil"/>
-        </w:pBdr>
-        <w:spacing w:line="240" w:lineRule="auto"/>
-        <w:ind w:left="360" w:right="280"/>
-        <w:rPr>
-          <w:color w:val="000000"/>
-        </w:rPr>
-      </w:pPr>
-    </w:p>
-    <w:p>
-      <w:pPr>
-        <w:pBdr>
-          <w:top w:val="nil"/>
-          <w:left w:val="nil"/>
-          <w:bottom w:val="nil"/>
-          <w:right w:val="nil"/>
-          <w:between w:val="nil"/>
-        </w:pBdr>
-        <w:spacing w:line="240" w:lineRule="auto"/>
-        <w:ind w:left="360" w:right="280"/>
-        <w:rPr>
-          <w:color w:val="000000"/>
-        </w:rPr>
-      </w:pPr>
-    </w:p>
-    <w:p>
-      <w:pPr>
-        <w:pBdr>
-          <w:top w:val="nil"/>
-          <w:left w:val="nil"/>
-          <w:bottom w:val="nil"/>
-          <w:right w:val="nil"/>
-          <w:between w:val="nil"/>
-        </w:pBdr>
-        <w:spacing w:line="240" w:lineRule="auto"/>
-        <w:ind w:left="360" w:right="280"/>
-        <w:rPr>
-          <w:color w:val="000000"/>
-        </w:rPr>
-      </w:pPr>
-    </w:p>
-    <w:p>
-      <w:pPr>
-        <w:pBdr>
-          <w:top w:val="nil"/>
-          <w:left w:val="nil"/>
-          <w:bottom w:val="nil"/>
-          <w:right w:val="nil"/>
-          <w:between w:val="nil"/>
-        </w:pBdr>
-        <w:spacing w:line="240" w:lineRule="auto"/>
-        <w:ind w:left="360" w:right="280"/>
-        <w:rPr>
-          <w:color w:val="000000"/>
-        </w:rPr>
-      </w:pPr>
-    </w:p>
-    <w:p>
-      <w:pPr>
-        <w:pBdr>
-          <w:top w:val="nil"/>
-          <w:left w:val="nil"/>
-          <w:bottom w:val="nil"/>
-          <w:right w:val="nil"/>
-          <w:between w:val="nil"/>
-        </w:pBdr>
-        <w:spacing w:line="240" w:lineRule="auto"/>
-        <w:ind w:left="360" w:right="280"/>
-        <w:rPr>
-          <w:color w:val="000000"/>
-        </w:rPr>
-      </w:pPr>
-    </w:p>
-    <w:p>
-      <w:pPr>
-        <w:pBdr>
-          <w:top w:val="nil"/>
-          <w:left w:val="nil"/>
-          <w:bottom w:val="nil"/>
-          <w:right w:val="nil"/>
-          <w:between w:val="nil"/>
-        </w:pBdr>
-        <w:spacing w:line="240" w:lineRule="auto"/>
-        <w:ind w:left="360" w:right="280"/>
-        <w:rPr>
-          <w:color w:val="000000"/>
-        </w:rPr>
-      </w:pPr>
-    </w:p>
-    <w:p>
-      <w:pPr>
-        <w:pBdr>
-          <w:top w:val="nil"/>
-          <w:left w:val="nil"/>
-          <w:bottom w:val="nil"/>
-          <w:right w:val="nil"/>
-          <w:between w:val="nil"/>
-        </w:pBdr>
-        <w:spacing w:line="240" w:lineRule="auto"/>
-        <w:ind w:left="360" w:right="280"/>
-        <w:rPr>
-          <w:color w:val="000000"/>
-        </w:rPr>
-      </w:pPr>
-    </w:p>
-    <w:p>
-      <w:pPr>
-        <w:pBdr>
-          <w:top w:val="nil"/>
-          <w:left w:val="nil"/>
-          <w:bottom w:val="nil"/>
-          <w:right w:val="nil"/>
-          <w:between w:val="nil"/>
-        </w:pBdr>
-        <w:spacing w:line="240" w:lineRule="auto"/>
-        <w:ind w:left="360" w:right="280"/>
-        <w:rPr>
-          <w:color w:val="000000"/>
-        </w:rPr>
-      </w:pPr>
-    </w:p>
-    <w:p>
-      <w:pPr>
-        <w:pBdr>
-          <w:top w:val="nil"/>
-          <w:left w:val="nil"/>
-          <w:bottom w:val="nil"/>
-          <w:right w:val="nil"/>
-          <w:between w:val="nil"/>
-        </w:pBdr>
-        <w:spacing w:line="240" w:lineRule="auto"/>
-        <w:ind w:left="360" w:right="280"/>
-        <w:rPr>
-          <w:color w:val="000000"/>
-        </w:rPr>
-      </w:pPr>
-    </w:p>
-    <w:p>
-      <w:pPr>
-        <w:pBdr>
-          <w:top w:val="nil"/>
-          <w:left w:val="nil"/>
-          <w:bottom w:val="nil"/>
-          <w:right w:val="nil"/>
-          <w:between w:val="nil"/>
-        </w:pBdr>
-        <w:spacing w:line="240" w:lineRule="auto"/>
-        <w:ind w:left="360" w:right="280"/>
-        <w:rPr>
-          <w:color w:val="000000"/>
-        </w:rPr>
-      </w:pPr>
-    </w:p>
-    <w:p>
-      <w:pPr>
-        <w:pBdr>
-          <w:top w:val="nil"/>
-          <w:left w:val="nil"/>
-          <w:bottom w:val="nil"/>
-          <w:right w:val="nil"/>
-          <w:between w:val="nil"/>
-        </w:pBdr>
-        <w:spacing w:line="240" w:lineRule="auto"/>
-        <w:ind w:left="360" w:right="280"/>
-        <w:rPr>
-          <w:color w:val="000000"/>
-        </w:rPr>
-      </w:pPr>
-    </w:p>
-    <w:p>
-      <w:pPr>
-        <w:pBdr>
-          <w:top w:val="nil"/>
-          <w:left w:val="nil"/>
-          <w:bottom w:val="nil"/>
-          <w:right w:val="nil"/>
-          <w:between w:val="nil"/>
-        </w:pBdr>
-        <w:spacing w:line="240" w:lineRule="auto"/>
-        <w:ind w:left="360" w:right="280"/>
-        <w:rPr>
-          <w:color w:val="000000"/>
-        </w:rPr>
-      </w:pPr>
-    </w:p>
-    <w:p>
-      <w:pPr>
-        <w:pBdr>
-          <w:top w:val="nil"/>
-          <w:left w:val="nil"/>
-          <w:bottom w:val="nil"/>
-          <w:right w:val="nil"/>
-          <w:between w:val="nil"/>
-        </w:pBdr>
-        <w:spacing w:line="240" w:lineRule="auto"/>
-        <w:ind w:left="360" w:right="280"/>
-        <w:rPr>
-          <w:color w:val="000000"/>
-        </w:rPr>
-      </w:pPr>
-    </w:p>
-    <w:p>
-      <w:pPr>
-        <w:pBdr>
-          <w:top w:val="nil"/>
-          <w:left w:val="nil"/>
-          <w:bottom w:val="nil"/>
-          <w:right w:val="nil"/>
-          <w:between w:val="nil"/>
-        </w:pBdr>
-        <w:spacing w:line="240" w:lineRule="auto"/>
-        <w:ind w:left="360" w:right="280"/>
-        <w:rPr>
-          <w:color w:val="000000"/>
-        </w:rPr>
-      </w:pPr>
-    </w:p>
-    <w:p>
-      <w:pPr>
-        <w:pBdr>
-          <w:top w:val="nil"/>
-          <w:left w:val="nil"/>
-          <w:bottom w:val="nil"/>
-          <w:right w:val="nil"/>
-          <w:between w:val="nil"/>
-        </w:pBdr>
-        <w:spacing w:line="240" w:lineRule="auto"/>
-        <w:ind w:right="280"/>
-        <w:rPr>
-          <w:color w:val="000000"/>
-        </w:rPr>
-      </w:pPr>
-    </w:p>
-    <w:p>
-      <w:pPr>
-        <w:pBdr>
-          <w:top w:val="nil"/>
-          <w:left w:val="nil"/>
-          <w:bottom w:val="nil"/>
-          <w:right w:val="nil"/>
-          <w:between w:val="nil"/>
-        </w:pBdr>
-        <w:spacing w:line="240" w:lineRule="auto"/>
-        <w:ind w:left="360" w:right="280"/>
-        <w:rPr>
-          <w:color w:val="000000"/>
-        </w:rPr>
-      </w:pPr>
-    </w:p>
-    <w:p>
-      <w:pPr>
-        <w:pBdr>
-          <w:top w:val="nil"/>
-          <w:left w:val="nil"/>
-          <w:bottom w:val="nil"/>
-          <w:right w:val="nil"/>
-          <w:between w:val="nil"/>
-        </w:pBdr>
-        <w:spacing w:line="240" w:lineRule="auto"/>
-        <w:ind w:left="360" w:right="280"/>
-        <w:rPr>
-          <w:color w:val="000000"/>
-        </w:rPr>
-      </w:pPr>
-    </w:p>
-    <w:p>
-      <w:pPr>
-        <w:pBdr>
-          <w:top w:val="nil"/>
-          <w:left w:val="nil"/>
-          <w:bottom w:val="nil"/>
-          <w:right w:val="nil"/>
-          <w:between w:val="nil"/>
-        </w:pBdr>
-        <w:spacing w:line="240" w:lineRule="auto"/>
-        <w:ind w:left="360" w:right="280"/>
-        <w:rPr>
-          <w:color w:val="000000"/>
-        </w:rPr>
-      </w:pPr>
-    </w:p>
-    <w:p>
-      <w:pPr>
-        <w:pBdr>
-          <w:top w:val="nil"/>
-          <w:left w:val="nil"/>
-          <w:bottom w:val="nil"/>
-          <w:right w:val="nil"/>
-          <w:between w:val="nil"/>
-        </w:pBdr>
-        <w:spacing w:line="240" w:lineRule="auto"/>
-        <w:ind w:left="360" w:right="280"/>
-        <w:rPr>
-          <w:color w:val="000000"/>
-        </w:rPr>
-      </w:pPr>
-    </w:p>
-    <w:p>
-      <w:pPr>
-        <w:pBdr>
-          <w:top w:val="nil"/>
-          <w:left w:val="nil"/>
-          <w:bottom w:val="nil"/>
-          <w:right w:val="nil"/>
-          <w:between w:val="nil"/>
-        </w:pBdr>
-        <w:spacing w:line="240" w:lineRule="auto"/>
-        <w:ind w:left="360" w:right="280"/>
-        <w:rPr>
-          <w:color w:val="000000"/>
-        </w:rPr>
-      </w:pPr>
-    </w:p>
-    <w:p>
-      <w:pPr>
         <w:jc w:val="center"/>
         <w:rPr>
           <w:b/>
@@ -3678,7 +3653,6 @@
           <w:sz w:val="40"/>
           <w:szCs w:val="40"/>
         </w:rPr>
-        <w:lastRenderedPageBreak/>
         <w:tab/>
       </w:r>
     </w:p>
@@ -4680,6 +4654,119 @@
       <w:pPr>
         <w:ind w:left="6480" w:hanging="180"/>
       </w:pPr>
+    </w:lvl>
+  </w:abstractNum>
+  <w:abstractNum w:abstractNumId="9" w15:restartNumberingAfterBreak="0">
+    <w:nsid w:val="7C034781"/>
+    <w:multiLevelType w:val="hybridMultilevel"/>
+    <w:tmpl w:val="A8D6B7EC"/>
+    <w:lvl w:ilvl="0" w:tplc="04090001">
+      <w:start w:val="1"/>
+      <w:numFmt w:val="bullet"/>
+      <w:lvlText w:val=""/>
+      <w:lvlJc w:val="left"/>
+      <w:pPr>
+        <w:ind w:left="1080" w:hanging="360"/>
+      </w:pPr>
+      <w:rPr>
+        <w:rFonts w:ascii="Symbol" w:hAnsi="Symbol" w:hint="default"/>
+      </w:rPr>
+    </w:lvl>
+    <w:lvl w:ilvl="1" w:tplc="04090003" w:tentative="1">
+      <w:start w:val="1"/>
+      <w:numFmt w:val="bullet"/>
+      <w:lvlText w:val="o"/>
+      <w:lvlJc w:val="left"/>
+      <w:pPr>
+        <w:ind w:left="1800" w:hanging="360"/>
+      </w:pPr>
+      <w:rPr>
+        <w:rFonts w:ascii="Courier New" w:hAnsi="Courier New" w:cs="Courier New" w:hint="default"/>
+      </w:rPr>
+    </w:lvl>
+    <w:lvl w:ilvl="2" w:tplc="04090005" w:tentative="1">
+      <w:start w:val="1"/>
+      <w:numFmt w:val="bullet"/>
+      <w:lvlText w:val=""/>
+      <w:lvlJc w:val="left"/>
+      <w:pPr>
+        <w:ind w:left="2520" w:hanging="360"/>
+      </w:pPr>
+      <w:rPr>
+        <w:rFonts w:ascii="Wingdings" w:hAnsi="Wingdings" w:hint="default"/>
+      </w:rPr>
+    </w:lvl>
+    <w:lvl w:ilvl="3" w:tplc="04090001" w:tentative="1">
+      <w:start w:val="1"/>
+      <w:numFmt w:val="bullet"/>
+      <w:lvlText w:val=""/>
+      <w:lvlJc w:val="left"/>
+      <w:pPr>
+        <w:ind w:left="3240" w:hanging="360"/>
+      </w:pPr>
+      <w:rPr>
+        <w:rFonts w:ascii="Symbol" w:hAnsi="Symbol" w:hint="default"/>
+      </w:rPr>
+    </w:lvl>
+    <w:lvl w:ilvl="4" w:tplc="04090003" w:tentative="1">
+      <w:start w:val="1"/>
+      <w:numFmt w:val="bullet"/>
+      <w:lvlText w:val="o"/>
+      <w:lvlJc w:val="left"/>
+      <w:pPr>
+        <w:ind w:left="3960" w:hanging="360"/>
+      </w:pPr>
+      <w:rPr>
+        <w:rFonts w:ascii="Courier New" w:hAnsi="Courier New" w:cs="Courier New" w:hint="default"/>
+      </w:rPr>
+    </w:lvl>
+    <w:lvl w:ilvl="5" w:tplc="04090005" w:tentative="1">
+      <w:start w:val="1"/>
+      <w:numFmt w:val="bullet"/>
+      <w:lvlText w:val=""/>
+      <w:lvlJc w:val="left"/>
+      <w:pPr>
+        <w:ind w:left="4680" w:hanging="360"/>
+      </w:pPr>
+      <w:rPr>
+        <w:rFonts w:ascii="Wingdings" w:hAnsi="Wingdings" w:hint="default"/>
+      </w:rPr>
+    </w:lvl>
+    <w:lvl w:ilvl="6" w:tplc="04090001" w:tentative="1">
+      <w:start w:val="1"/>
+      <w:numFmt w:val="bullet"/>
+      <w:lvlText w:val=""/>
+      <w:lvlJc w:val="left"/>
+      <w:pPr>
+        <w:ind w:left="5400" w:hanging="360"/>
+      </w:pPr>
+      <w:rPr>
+        <w:rFonts w:ascii="Symbol" w:hAnsi="Symbol" w:hint="default"/>
+      </w:rPr>
+    </w:lvl>
+    <w:lvl w:ilvl="7" w:tplc="04090003" w:tentative="1">
+      <w:start w:val="1"/>
+      <w:numFmt w:val="bullet"/>
+      <w:lvlText w:val="o"/>
+      <w:lvlJc w:val="left"/>
+      <w:pPr>
+        <w:ind w:left="6120" w:hanging="360"/>
+      </w:pPr>
+      <w:rPr>
+        <w:rFonts w:ascii="Courier New" w:hAnsi="Courier New" w:cs="Courier New" w:hint="default"/>
+      </w:rPr>
+    </w:lvl>
+    <w:lvl w:ilvl="8" w:tplc="04090005" w:tentative="1">
+      <w:start w:val="1"/>
+      <w:numFmt w:val="bullet"/>
+      <w:lvlText w:val=""/>
+      <w:lvlJc w:val="left"/>
+      <w:pPr>
+        <w:ind w:left="6840" w:hanging="360"/>
+      </w:pPr>
+      <w:rPr>
+        <w:rFonts w:ascii="Wingdings" w:hAnsi="Wingdings" w:hint="default"/>
+      </w:rPr>
     </w:lvl>
   </w:abstractNum>
   <w:num w:numId="1">
@@ -4708,6 +4795,9 @@
   </w:num>
   <w:num w:numId="9">
     <w:abstractNumId w:val="5"/>
+  </w:num>
+  <w:num w:numId="10">
+    <w:abstractNumId w:val="9"/>
   </w:num>
 </w:numbering>
 </file>

</xml_diff>

<commit_message>
addeed appendix on reeport
</commit_message>
<xml_diff>
--- a/Deliverable-2/PostmortemReport/Postmortem Report-SRS_Delivery-2.docx
+++ b/Deliverable-2/PostmortemReport/Postmortem Report-SRS_Delivery-2.docx
@@ -86,8 +86,6 @@
           <w:szCs w:val="24"/>
         </w:rPr>
       </w:pPr>
-      <w:bookmarkStart w:id="1" w:name="_GoBack"/>
-      <w:bookmarkEnd w:id="1"/>
       <w:r>
         <w:rPr>
           <w:rFonts w:ascii="Times New Roman" w:eastAsia="Times New Roman" w:hAnsi="Times New Roman" w:cs="Times New Roman"/>
@@ -683,8 +681,8 @@
                 <w:rFonts w:ascii="Times New Roman" w:eastAsia="Times New Roman" w:hAnsi="Times New Roman" w:cs="Times New Roman"/>
               </w:rPr>
             </w:pPr>
-            <w:bookmarkStart w:id="2" w:name="_30j0zll" w:colFirst="0" w:colLast="0"/>
-            <w:bookmarkEnd w:id="2"/>
+            <w:bookmarkStart w:id="1" w:name="_30j0zll" w:colFirst="0" w:colLast="0"/>
+            <w:bookmarkEnd w:id="1"/>
           </w:p>
         </w:tc>
         <w:tc>
@@ -2997,6 +2995,119 @@
         </w:rPr>
         <w:t>Which techniques worked well</w:t>
       </w:r>
+    </w:p>
+    <w:p>
+      <w:pPr>
+        <w:numPr>
+          <w:ilvl w:val="0"/>
+          <w:numId w:val="11"/>
+        </w:numPr>
+        <w:pBdr>
+          <w:top w:val="nil"/>
+          <w:left w:val="nil"/>
+          <w:bottom w:val="nil"/>
+          <w:right w:val="nil"/>
+          <w:between w:val="nil"/>
+        </w:pBdr>
+        <w:spacing w:line="240" w:lineRule="auto"/>
+        <w:rPr>
+          <w:rFonts w:ascii="Times New Roman" w:hAnsi="Times New Roman" w:cs="Times New Roman"/>
+          <w:color w:val="000000"/>
+          <w:sz w:val="24"/>
+          <w:szCs w:val="24"/>
+        </w:rPr>
+      </w:pPr>
+      <w:r>
+        <w:rPr>
+          <w:rFonts w:ascii="Times New Roman" w:eastAsia="Times New Roman" w:hAnsi="Times New Roman" w:cs="Times New Roman"/>
+          <w:color w:val="000000"/>
+          <w:sz w:val="24"/>
+          <w:szCs w:val="24"/>
+        </w:rPr>
+        <w:t>Brainstorming among the team members.</w:t>
+      </w:r>
+    </w:p>
+    <w:p>
+      <w:pPr>
+        <w:numPr>
+          <w:ilvl w:val="0"/>
+          <w:numId w:val="11"/>
+        </w:numPr>
+        <w:pBdr>
+          <w:top w:val="nil"/>
+          <w:left w:val="nil"/>
+          <w:bottom w:val="nil"/>
+          <w:right w:val="nil"/>
+          <w:between w:val="nil"/>
+        </w:pBdr>
+        <w:spacing w:line="240" w:lineRule="auto"/>
+        <w:rPr>
+          <w:rFonts w:ascii="Times New Roman" w:hAnsi="Times New Roman" w:cs="Times New Roman"/>
+          <w:color w:val="000000"/>
+          <w:sz w:val="24"/>
+          <w:szCs w:val="24"/>
+        </w:rPr>
+      </w:pPr>
+      <w:r>
+        <w:rPr>
+          <w:rFonts w:ascii="Times New Roman" w:eastAsia="Times New Roman" w:hAnsi="Times New Roman" w:cs="Times New Roman"/>
+          <w:color w:val="000000"/>
+          <w:sz w:val="24"/>
+          <w:szCs w:val="24"/>
+        </w:rPr>
+        <w:t>Splitting more coarse-grained tasks to smaller manageable tasks.</w:t>
+      </w:r>
+    </w:p>
+    <w:p>
+      <w:pPr>
+        <w:numPr>
+          <w:ilvl w:val="0"/>
+          <w:numId w:val="11"/>
+        </w:numPr>
+        <w:pBdr>
+          <w:top w:val="nil"/>
+          <w:left w:val="nil"/>
+          <w:bottom w:val="nil"/>
+          <w:right w:val="nil"/>
+          <w:between w:val="nil"/>
+        </w:pBdr>
+        <w:spacing w:line="240" w:lineRule="auto"/>
+        <w:rPr>
+          <w:rFonts w:ascii="Times New Roman" w:hAnsi="Times New Roman" w:cs="Times New Roman"/>
+          <w:color w:val="000000"/>
+          <w:sz w:val="24"/>
+          <w:szCs w:val="24"/>
+        </w:rPr>
+      </w:pPr>
+      <w:r>
+        <w:rPr>
+          <w:rFonts w:ascii="Times New Roman" w:eastAsia="Times New Roman" w:hAnsi="Times New Roman" w:cs="Times New Roman"/>
+          <w:color w:val="000000"/>
+          <w:sz w:val="24"/>
+          <w:szCs w:val="24"/>
+        </w:rPr>
+        <w:t>Peer review</w:t>
+      </w:r>
+    </w:p>
+    <w:p>
+      <w:pPr>
+        <w:pBdr>
+          <w:top w:val="nil"/>
+          <w:left w:val="nil"/>
+          <w:bottom w:val="nil"/>
+          <w:right w:val="nil"/>
+          <w:between w:val="nil"/>
+        </w:pBdr>
+        <w:spacing w:line="240" w:lineRule="auto"/>
+        <w:ind w:left="720"/>
+        <w:rPr>
+          <w:rFonts w:ascii="Times New Roman" w:eastAsia="Times New Roman" w:hAnsi="Times New Roman" w:cs="Times New Roman"/>
+          <w:b/>
+          <w:color w:val="000000"/>
+          <w:sz w:val="24"/>
+          <w:szCs w:val="24"/>
+        </w:rPr>
+      </w:pPr>
     </w:p>
     <w:p>
       <w:pPr>
@@ -3326,25 +3437,7 @@
           <w:sz w:val="24"/>
           <w:szCs w:val="24"/>
         </w:rPr>
-        <w:t xml:space="preserve"> as free </w:t>
-      </w:r>
-      <w:r>
-        <w:rPr>
-          <w:rFonts w:ascii="Times New Roman" w:eastAsia="Times New Roman" w:hAnsi="Times New Roman" w:cs="Times New Roman"/>
-          <w:color w:val="000000"/>
-          <w:sz w:val="24"/>
-          <w:szCs w:val="24"/>
-        </w:rPr>
-        <w:t xml:space="preserve">Zoom </w:t>
-      </w:r>
-      <w:r>
-        <w:rPr>
-          <w:rFonts w:ascii="Times New Roman" w:eastAsia="Times New Roman" w:hAnsi="Times New Roman" w:cs="Times New Roman"/>
-          <w:color w:val="000000"/>
-          <w:sz w:val="24"/>
-          <w:szCs w:val="24"/>
-        </w:rPr>
-        <w:t>account has 40mins meeting constraints for each call, but we could not move because of technical problem</w:t>
+        <w:t xml:space="preserve"> as free Zoom account has 40mins meeting constraints for each call, but we could not move because of technical problem</w:t>
       </w:r>
       <w:r>
         <w:rPr>
@@ -3633,13 +3726,257 @@
     </w:p>
     <w:p>
       <w:pPr>
-        <w:jc w:val="center"/>
+        <w:ind w:left="709"/>
         <w:rPr>
           <w:b/>
-          <w:sz w:val="40"/>
-          <w:szCs w:val="40"/>
-        </w:rPr>
-      </w:pPr>
+          <w:sz w:val="28"/>
+          <w:szCs w:val="28"/>
+        </w:rPr>
+      </w:pPr>
+      <w:r>
+        <w:rPr>
+          <w:b/>
+          <w:sz w:val="28"/>
+          <w:szCs w:val="28"/>
+        </w:rPr>
+        <w:t xml:space="preserve">Appendix </w:t>
+      </w:r>
+      <w:r>
+        <w:rPr>
+          <w:b/>
+          <w:sz w:val="28"/>
+          <w:szCs w:val="28"/>
+        </w:rPr>
+        <w:t>A</w:t>
+      </w:r>
+    </w:p>
+    <w:p>
+      <w:pPr>
+        <w:ind w:left="709"/>
+        <w:rPr>
+          <w:bCs/>
+          <w:sz w:val="20"/>
+          <w:szCs w:val="20"/>
+        </w:rPr>
+      </w:pPr>
+    </w:p>
+    <w:p>
+      <w:pPr>
+        <w:ind w:left="709"/>
+      </w:pPr>
+      <w:r>
+        <w:rPr>
+          <w:sz w:val="20"/>
+          <w:szCs w:val="20"/>
+        </w:rPr>
+        <w:t>Delivery-2 d</w:t>
+      </w:r>
+      <w:r>
+        <w:rPr>
+          <w:sz w:val="20"/>
+          <w:szCs w:val="20"/>
+        </w:rPr>
+        <w:t xml:space="preserve">raft </w:t>
+      </w:r>
+      <w:r>
+        <w:rPr>
+          <w:sz w:val="20"/>
+          <w:szCs w:val="20"/>
+        </w:rPr>
+        <w:t>report</w:t>
+      </w:r>
+      <w:r>
+        <w:rPr>
+          <w:sz w:val="20"/>
+          <w:szCs w:val="20"/>
+        </w:rPr>
+        <w:t xml:space="preserve"> </w:t>
+      </w:r>
+      <w:r>
+        <w:rPr>
+          <w:sz w:val="20"/>
+          <w:szCs w:val="20"/>
+        </w:rPr>
+        <w:t>for</w:t>
+      </w:r>
+      <w:r>
+        <w:rPr>
+          <w:sz w:val="20"/>
+          <w:szCs w:val="20"/>
+        </w:rPr>
+        <w:t xml:space="preserve"> </w:t>
+      </w:r>
+      <w:r>
+        <w:rPr>
+          <w:sz w:val="20"/>
+          <w:szCs w:val="20"/>
+        </w:rPr>
+        <w:t xml:space="preserve">brainstorming, </w:t>
+      </w:r>
+      <w:r>
+        <w:rPr>
+          <w:sz w:val="20"/>
+          <w:szCs w:val="20"/>
+        </w:rPr>
+        <w:t>discussion</w:t>
+      </w:r>
+      <w:r>
+        <w:rPr>
+          <w:sz w:val="20"/>
+          <w:szCs w:val="20"/>
+        </w:rPr>
+        <w:t xml:space="preserve">, </w:t>
+      </w:r>
+      <w:r>
+        <w:rPr>
+          <w:sz w:val="20"/>
+          <w:szCs w:val="20"/>
+        </w:rPr>
+        <w:t xml:space="preserve">peer review </w:t>
+      </w:r>
+      <w:r>
+        <w:rPr>
+          <w:sz w:val="20"/>
+          <w:szCs w:val="20"/>
+        </w:rPr>
+        <w:t>G</w:t>
+      </w:r>
+      <w:r>
+        <w:rPr>
+          <w:sz w:val="20"/>
+          <w:szCs w:val="20"/>
+        </w:rPr>
+        <w:t xml:space="preserve">oogle drive: </w:t>
+      </w:r>
+      <w:hyperlink r:id="rId5" w:history="1">
+        <w:r>
+          <w:rPr>
+            <w:rStyle w:val="Hyperlink"/>
+          </w:rPr>
+          <w:t>https://docs.google.com/document/d/1G8VWDxqtq3j4BFMEu1XXoHW_oYdRIbL9/edit</w:t>
+        </w:r>
+      </w:hyperlink>
+    </w:p>
+    <w:p>
+      <w:pPr>
+        <w:ind w:left="709"/>
+        <w:rPr>
+          <w:sz w:val="20"/>
+          <w:szCs w:val="20"/>
+        </w:rPr>
+      </w:pPr>
+    </w:p>
+    <w:p>
+      <w:pPr>
+        <w:ind w:left="709"/>
+        <w:rPr>
+          <w:sz w:val="20"/>
+          <w:szCs w:val="20"/>
+        </w:rPr>
+      </w:pPr>
+    </w:p>
+    <w:p>
+      <w:pPr>
+        <w:ind w:left="709"/>
+        <w:rPr>
+          <w:b/>
+          <w:sz w:val="28"/>
+          <w:szCs w:val="28"/>
+        </w:rPr>
+      </w:pPr>
+      <w:r>
+        <w:rPr>
+          <w:b/>
+          <w:sz w:val="28"/>
+          <w:szCs w:val="28"/>
+        </w:rPr>
+        <w:lastRenderedPageBreak/>
+        <w:t xml:space="preserve">Appendix </w:t>
+      </w:r>
+      <w:r>
+        <w:rPr>
+          <w:b/>
+          <w:sz w:val="28"/>
+          <w:szCs w:val="28"/>
+        </w:rPr>
+        <w:t>B</w:t>
+      </w:r>
+    </w:p>
+    <w:p>
+      <w:pPr>
+        <w:ind w:left="709"/>
+        <w:rPr>
+          <w:b/>
+          <w:sz w:val="28"/>
+          <w:szCs w:val="28"/>
+        </w:rPr>
+      </w:pPr>
+    </w:p>
+    <w:p>
+      <w:pPr>
+        <w:ind w:left="709"/>
+        <w:rPr>
+          <w:sz w:val="20"/>
+          <w:szCs w:val="20"/>
+        </w:rPr>
+      </w:pPr>
+      <w:r>
+        <w:rPr>
+          <w:sz w:val="20"/>
+          <w:szCs w:val="20"/>
+        </w:rPr>
+        <w:t>Final report</w:t>
+      </w:r>
+      <w:r>
+        <w:rPr>
+          <w:sz w:val="20"/>
+          <w:szCs w:val="20"/>
+        </w:rPr>
+        <w:t xml:space="preserve"> for delivery-2</w:t>
+      </w:r>
+      <w:r>
+        <w:rPr>
+          <w:sz w:val="20"/>
+          <w:szCs w:val="20"/>
+        </w:rPr>
+        <w:t xml:space="preserve"> </w:t>
+      </w:r>
+      <w:r>
+        <w:rPr>
+          <w:sz w:val="20"/>
+          <w:szCs w:val="20"/>
+        </w:rPr>
+        <w:t>commit</w:t>
+      </w:r>
+      <w:r>
+        <w:rPr>
+          <w:sz w:val="20"/>
+          <w:szCs w:val="20"/>
+        </w:rPr>
+        <w:t xml:space="preserve"> history on GitHub</w:t>
+      </w:r>
+      <w:r>
+        <w:rPr>
+          <w:sz w:val="20"/>
+          <w:szCs w:val="20"/>
+        </w:rPr>
+        <w:t>:</w:t>
+      </w:r>
+    </w:p>
+    <w:p>
+      <w:pPr>
+        <w:ind w:left="709"/>
+      </w:pPr>
+      <w:hyperlink r:id="rId6" w:history="1">
+        <w:r>
+          <w:rPr>
+            <w:rStyle w:val="Hyperlink"/>
+          </w:rPr>
+          <w:t>https://github.com/sakibshuvo/SOEN-6481-SRS</w:t>
+        </w:r>
+      </w:hyperlink>
+      <w:bookmarkStart w:id="2" w:name="_GoBack"/>
+      <w:bookmarkEnd w:id="2"/>
     </w:p>
     <w:p>
       <w:pPr>
@@ -4146,6 +4483,95 @@
     </w:lvl>
   </w:abstractNum>
   <w:abstractNum w:abstractNumId="4" w15:restartNumberingAfterBreak="0">
+    <w:nsid w:val="30F55815"/>
+    <w:multiLevelType w:val="multilevel"/>
+    <w:tmpl w:val="E222E060"/>
+    <w:lvl w:ilvl="0">
+      <w:start w:val="1"/>
+      <w:numFmt w:val="bullet"/>
+      <w:lvlText w:val=""/>
+      <w:lvlJc w:val="left"/>
+      <w:pPr>
+        <w:ind w:left="1080" w:hanging="360"/>
+      </w:pPr>
+      <w:rPr>
+        <w:rFonts w:ascii="Symbol" w:hAnsi="Symbol" w:hint="default"/>
+      </w:rPr>
+    </w:lvl>
+    <w:lvl w:ilvl="1">
+      <w:start w:val="1"/>
+      <w:numFmt w:val="lowerLetter"/>
+      <w:lvlText w:val="%2."/>
+      <w:lvlJc w:val="left"/>
+      <w:pPr>
+        <w:ind w:left="1800" w:hanging="360"/>
+      </w:pPr>
+    </w:lvl>
+    <w:lvl w:ilvl="2">
+      <w:start w:val="1"/>
+      <w:numFmt w:val="lowerRoman"/>
+      <w:lvlText w:val="%3."/>
+      <w:lvlJc w:val="right"/>
+      <w:pPr>
+        <w:ind w:left="2520" w:hanging="180"/>
+      </w:pPr>
+    </w:lvl>
+    <w:lvl w:ilvl="3">
+      <w:start w:val="1"/>
+      <w:numFmt w:val="decimal"/>
+      <w:lvlText w:val="%4."/>
+      <w:lvlJc w:val="left"/>
+      <w:pPr>
+        <w:ind w:left="3240" w:hanging="360"/>
+      </w:pPr>
+    </w:lvl>
+    <w:lvl w:ilvl="4">
+      <w:start w:val="1"/>
+      <w:numFmt w:val="lowerLetter"/>
+      <w:lvlText w:val="%5."/>
+      <w:lvlJc w:val="left"/>
+      <w:pPr>
+        <w:ind w:left="3960" w:hanging="360"/>
+      </w:pPr>
+    </w:lvl>
+    <w:lvl w:ilvl="5">
+      <w:start w:val="1"/>
+      <w:numFmt w:val="lowerRoman"/>
+      <w:lvlText w:val="%6."/>
+      <w:lvlJc w:val="right"/>
+      <w:pPr>
+        <w:ind w:left="4680" w:hanging="180"/>
+      </w:pPr>
+    </w:lvl>
+    <w:lvl w:ilvl="6">
+      <w:start w:val="1"/>
+      <w:numFmt w:val="decimal"/>
+      <w:lvlText w:val="%7."/>
+      <w:lvlJc w:val="left"/>
+      <w:pPr>
+        <w:ind w:left="5400" w:hanging="360"/>
+      </w:pPr>
+    </w:lvl>
+    <w:lvl w:ilvl="7">
+      <w:start w:val="1"/>
+      <w:numFmt w:val="lowerLetter"/>
+      <w:lvlText w:val="%8."/>
+      <w:lvlJc w:val="left"/>
+      <w:pPr>
+        <w:ind w:left="6120" w:hanging="360"/>
+      </w:pPr>
+    </w:lvl>
+    <w:lvl w:ilvl="8">
+      <w:start w:val="1"/>
+      <w:numFmt w:val="lowerRoman"/>
+      <w:lvlText w:val="%9."/>
+      <w:lvlJc w:val="right"/>
+      <w:pPr>
+        <w:ind w:left="6840" w:hanging="180"/>
+      </w:pPr>
+    </w:lvl>
+  </w:abstractNum>
+  <w:abstractNum w:abstractNumId="5" w15:restartNumberingAfterBreak="0">
     <w:nsid w:val="3FD764C1"/>
     <w:multiLevelType w:val="multilevel"/>
     <w:tmpl w:val="17405AF0"/>
@@ -4231,7 +4657,7 @@
       </w:pPr>
     </w:lvl>
   </w:abstractNum>
-  <w:abstractNum w:abstractNumId="5" w15:restartNumberingAfterBreak="0">
+  <w:abstractNum w:abstractNumId="6" w15:restartNumberingAfterBreak="0">
     <w:nsid w:val="4FCD26FB"/>
     <w:multiLevelType w:val="multilevel"/>
     <w:tmpl w:val="547EC7CA"/>
@@ -4344,7 +4770,7 @@
       </w:rPr>
     </w:lvl>
   </w:abstractNum>
-  <w:abstractNum w:abstractNumId="6" w15:restartNumberingAfterBreak="0">
+  <w:abstractNum w:abstractNumId="7" w15:restartNumberingAfterBreak="0">
     <w:nsid w:val="58C36A08"/>
     <w:multiLevelType w:val="multilevel"/>
     <w:tmpl w:val="10CA6206"/>
@@ -4457,7 +4883,7 @@
       </w:rPr>
     </w:lvl>
   </w:abstractNum>
-  <w:abstractNum w:abstractNumId="7" w15:restartNumberingAfterBreak="0">
+  <w:abstractNum w:abstractNumId="8" w15:restartNumberingAfterBreak="0">
     <w:nsid w:val="70412BD1"/>
     <w:multiLevelType w:val="multilevel"/>
     <w:tmpl w:val="36C241BC"/>
@@ -4570,7 +4996,7 @@
       </w:rPr>
     </w:lvl>
   </w:abstractNum>
-  <w:abstractNum w:abstractNumId="8" w15:restartNumberingAfterBreak="0">
+  <w:abstractNum w:abstractNumId="9" w15:restartNumberingAfterBreak="0">
     <w:nsid w:val="7A3E7F8B"/>
     <w:multiLevelType w:val="multilevel"/>
     <w:tmpl w:val="A72EF8BE"/>
@@ -4656,7 +5082,7 @@
       </w:pPr>
     </w:lvl>
   </w:abstractNum>
-  <w:abstractNum w:abstractNumId="9" w15:restartNumberingAfterBreak="0">
+  <w:abstractNum w:abstractNumId="10" w15:restartNumberingAfterBreak="0">
     <w:nsid w:val="7C034781"/>
     <w:multiLevelType w:val="hybridMultilevel"/>
     <w:tmpl w:val="A8D6B7EC"/>
@@ -4773,31 +5199,34 @@
     <w:abstractNumId w:val="1"/>
   </w:num>
   <w:num w:numId="2">
-    <w:abstractNumId w:val="4"/>
+    <w:abstractNumId w:val="5"/>
   </w:num>
   <w:num w:numId="3">
     <w:abstractNumId w:val="0"/>
   </w:num>
   <w:num w:numId="4">
-    <w:abstractNumId w:val="8"/>
+    <w:abstractNumId w:val="9"/>
   </w:num>
   <w:num w:numId="5">
     <w:abstractNumId w:val="2"/>
   </w:num>
   <w:num w:numId="6">
-    <w:abstractNumId w:val="6"/>
+    <w:abstractNumId w:val="7"/>
   </w:num>
   <w:num w:numId="7">
-    <w:abstractNumId w:val="7"/>
+    <w:abstractNumId w:val="8"/>
   </w:num>
   <w:num w:numId="8">
     <w:abstractNumId w:val="3"/>
   </w:num>
   <w:num w:numId="9">
-    <w:abstractNumId w:val="5"/>
+    <w:abstractNumId w:val="6"/>
   </w:num>
   <w:num w:numId="10">
-    <w:abstractNumId w:val="9"/>
+    <w:abstractNumId w:val="10"/>
+  </w:num>
+  <w:num w:numId="11">
+    <w:abstractNumId w:val="4"/>
   </w:num>
 </w:numbering>
 </file>
@@ -5484,6 +5913,29 @@
       <w:szCs w:val="28"/>
     </w:rPr>
   </w:style>
+  <w:style w:type="character" w:styleId="Hyperlink">
+    <w:name w:val="Hyperlink"/>
+    <w:basedOn w:val="DefaultParagraphFont"/>
+    <w:uiPriority w:val="99"/>
+    <w:unhideWhenUsed/>
+    <w:rsid w:val="00E44A06"/>
+    <w:rPr>
+      <w:color w:val="0000FF" w:themeColor="hyperlink"/>
+      <w:u w:val="single"/>
+    </w:rPr>
+  </w:style>
+  <w:style w:type="character" w:styleId="UnresolvedMention">
+    <w:name w:val="Unresolved Mention"/>
+    <w:basedOn w:val="DefaultParagraphFont"/>
+    <w:uiPriority w:val="99"/>
+    <w:semiHidden/>
+    <w:unhideWhenUsed/>
+    <w:rsid w:val="00E44A06"/>
+    <w:rPr>
+      <w:color w:val="605E5C"/>
+      <w:shd w:val="clear" w:color="auto" w:fill="E1DFDD"/>
+    </w:rPr>
+  </w:style>
 </w:styles>
 </file>
 

</xml_diff>

<commit_message>
modified questions answer on report
</commit_message>
<xml_diff>
--- a/Deliverable-2/PostmortemReport/Postmortem Report-SRS_Delivery-2.docx
+++ b/Deliverable-2/PostmortemReport/Postmortem Report-SRS_Delivery-2.docx
@@ -3607,7 +3607,193 @@
           <w:sz w:val="24"/>
           <w:szCs w:val="24"/>
         </w:rPr>
-        <w:t>: Peer monitoring and contributing in pair helped has manage the tasks. A time tracking tool named Toggl was used to track time for zoom meetings and tasks. Using multiple tools for the same tasks (like google doc and git) made us inefficient in the beginning which was later addressed and streamlined using minimum set of tools. We plan to introduce Kanban/SCRUM style agile management process for future deliverables</w:t>
+        <w:t xml:space="preserve">: Peer monitoring and contributing in pair helped has manage the tasks. </w:t>
+      </w:r>
+      <w:r>
+        <w:rPr>
+          <w:rFonts w:ascii="Times New Roman" w:eastAsia="Times New Roman" w:hAnsi="Times New Roman" w:cs="Times New Roman"/>
+          <w:sz w:val="24"/>
+          <w:szCs w:val="24"/>
+        </w:rPr>
+        <w:t>Again, a</w:t>
+      </w:r>
+      <w:r>
+        <w:rPr>
+          <w:rFonts w:ascii="Times New Roman" w:eastAsia="Times New Roman" w:hAnsi="Times New Roman" w:cs="Times New Roman"/>
+          <w:sz w:val="24"/>
+          <w:szCs w:val="24"/>
+        </w:rPr>
+        <w:t xml:space="preserve"> time tracking tool named </w:t>
+      </w:r>
+      <w:r>
+        <w:rPr>
+          <w:rFonts w:ascii="Times New Roman" w:eastAsia="Times New Roman" w:hAnsi="Times New Roman" w:cs="Times New Roman"/>
+          <w:sz w:val="24"/>
+          <w:szCs w:val="24"/>
+        </w:rPr>
+        <w:t>“</w:t>
+      </w:r>
+      <w:r>
+        <w:rPr>
+          <w:rFonts w:ascii="Times New Roman" w:eastAsia="Times New Roman" w:hAnsi="Times New Roman" w:cs="Times New Roman"/>
+          <w:sz w:val="24"/>
+          <w:szCs w:val="24"/>
+        </w:rPr>
+        <w:t>Toggl</w:t>
+      </w:r>
+      <w:r>
+        <w:rPr>
+          <w:rFonts w:ascii="Times New Roman" w:eastAsia="Times New Roman" w:hAnsi="Times New Roman" w:cs="Times New Roman"/>
+          <w:sz w:val="24"/>
+          <w:szCs w:val="24"/>
+        </w:rPr>
+        <w:t>”</w:t>
+      </w:r>
+      <w:r>
+        <w:rPr>
+          <w:rFonts w:ascii="Times New Roman" w:eastAsia="Times New Roman" w:hAnsi="Times New Roman" w:cs="Times New Roman"/>
+          <w:sz w:val="24"/>
+          <w:szCs w:val="24"/>
+        </w:rPr>
+        <w:t xml:space="preserve"> </w:t>
+      </w:r>
+      <w:r>
+        <w:rPr>
+          <w:rFonts w:ascii="Times New Roman" w:eastAsia="Times New Roman" w:hAnsi="Times New Roman" w:cs="Times New Roman"/>
+          <w:sz w:val="24"/>
+          <w:szCs w:val="24"/>
+        </w:rPr>
+        <w:t>like delivery-1 is</w:t>
+      </w:r>
+      <w:r>
+        <w:rPr>
+          <w:rFonts w:ascii="Times New Roman" w:eastAsia="Times New Roman" w:hAnsi="Times New Roman" w:cs="Times New Roman"/>
+          <w:sz w:val="24"/>
+          <w:szCs w:val="24"/>
+        </w:rPr>
+        <w:t xml:space="preserve"> used to track time for zoom meetings and tasks.</w:t>
+      </w:r>
+      <w:r>
+        <w:rPr>
+          <w:rFonts w:ascii="Times New Roman" w:eastAsia="Times New Roman" w:hAnsi="Times New Roman" w:cs="Times New Roman"/>
+          <w:sz w:val="24"/>
+          <w:szCs w:val="24"/>
+        </w:rPr>
+        <w:t xml:space="preserve"> By using Google doc for drafting report and brainstorming each task and then writing final copy of this report help us efficiently to manage </w:t>
+      </w:r>
+      <w:r>
+        <w:rPr>
+          <w:rFonts w:ascii="Times New Roman" w:eastAsia="Times New Roman" w:hAnsi="Times New Roman" w:cs="Times New Roman"/>
+          <w:sz w:val="24"/>
+          <w:szCs w:val="24"/>
+        </w:rPr>
+        <w:t>each</w:t>
+      </w:r>
+      <w:r>
+        <w:rPr>
+          <w:rFonts w:ascii="Times New Roman" w:eastAsia="Times New Roman" w:hAnsi="Times New Roman" w:cs="Times New Roman"/>
+          <w:sz w:val="24"/>
+          <w:szCs w:val="24"/>
+        </w:rPr>
+        <w:t xml:space="preserve"> task</w:t>
+      </w:r>
+      <w:r>
+        <w:rPr>
+          <w:rFonts w:ascii="Times New Roman" w:eastAsia="Times New Roman" w:hAnsi="Times New Roman" w:cs="Times New Roman"/>
+          <w:sz w:val="24"/>
+          <w:szCs w:val="24"/>
+        </w:rPr>
+        <w:t xml:space="preserve"> (i.e., task-1 to task-5)</w:t>
+      </w:r>
+      <w:r>
+        <w:rPr>
+          <w:rFonts w:ascii="Times New Roman" w:eastAsia="Times New Roman" w:hAnsi="Times New Roman" w:cs="Times New Roman"/>
+          <w:sz w:val="24"/>
+          <w:szCs w:val="24"/>
+        </w:rPr>
+        <w:t xml:space="preserve"> properly</w:t>
+      </w:r>
+      <w:r>
+        <w:rPr>
+          <w:rFonts w:ascii="Times New Roman" w:eastAsia="Times New Roman" w:hAnsi="Times New Roman" w:cs="Times New Roman"/>
+          <w:sz w:val="24"/>
+          <w:szCs w:val="24"/>
+        </w:rPr>
+        <w:t>. We plan</w:t>
+      </w:r>
+      <w:r>
+        <w:rPr>
+          <w:rFonts w:ascii="Times New Roman" w:eastAsia="Times New Roman" w:hAnsi="Times New Roman" w:cs="Times New Roman"/>
+          <w:sz w:val="24"/>
+          <w:szCs w:val="24"/>
+        </w:rPr>
+        <w:t>ned</w:t>
+      </w:r>
+      <w:r>
+        <w:rPr>
+          <w:rFonts w:ascii="Times New Roman" w:eastAsia="Times New Roman" w:hAnsi="Times New Roman" w:cs="Times New Roman"/>
+          <w:sz w:val="24"/>
+          <w:szCs w:val="24"/>
+        </w:rPr>
+        <w:t xml:space="preserve"> to </w:t>
+      </w:r>
+      <w:r>
+        <w:rPr>
+          <w:rFonts w:ascii="Times New Roman" w:eastAsia="Times New Roman" w:hAnsi="Times New Roman" w:cs="Times New Roman"/>
+          <w:sz w:val="24"/>
+          <w:szCs w:val="24"/>
+        </w:rPr>
+        <w:t>usee</w:t>
+      </w:r>
+      <w:r>
+        <w:rPr>
+          <w:rFonts w:ascii="Times New Roman" w:eastAsia="Times New Roman" w:hAnsi="Times New Roman" w:cs="Times New Roman"/>
+          <w:sz w:val="24"/>
+          <w:szCs w:val="24"/>
+        </w:rPr>
+        <w:t xml:space="preserve"> Kanban/SCRUM style agile management process for </w:t>
+      </w:r>
+      <w:r>
+        <w:rPr>
+          <w:rFonts w:ascii="Times New Roman" w:eastAsia="Times New Roman" w:hAnsi="Times New Roman" w:cs="Times New Roman"/>
+          <w:sz w:val="24"/>
+          <w:szCs w:val="24"/>
+        </w:rPr>
+        <w:t>this</w:t>
+      </w:r>
+      <w:r>
+        <w:rPr>
+          <w:rFonts w:ascii="Times New Roman" w:eastAsia="Times New Roman" w:hAnsi="Times New Roman" w:cs="Times New Roman"/>
+          <w:sz w:val="24"/>
+          <w:szCs w:val="24"/>
+        </w:rPr>
+        <w:t xml:space="preserve"> deliver</w:t>
+      </w:r>
+      <w:r>
+        <w:rPr>
+          <w:rFonts w:ascii="Times New Roman" w:eastAsia="Times New Roman" w:hAnsi="Times New Roman" w:cs="Times New Roman"/>
+          <w:sz w:val="24"/>
+          <w:szCs w:val="24"/>
+        </w:rPr>
+        <w:t>y-2 but could not afford to manage</w:t>
+      </w:r>
+      <w:r>
+        <w:rPr>
+          <w:rFonts w:ascii="Times New Roman" w:eastAsia="Times New Roman" w:hAnsi="Times New Roman" w:cs="Times New Roman"/>
+          <w:sz w:val="24"/>
+          <w:szCs w:val="24"/>
+        </w:rPr>
+        <w:t xml:space="preserve"> everything</w:t>
+      </w:r>
+      <w:bookmarkStart w:id="2" w:name="_GoBack"/>
+      <w:bookmarkEnd w:id="2"/>
+      <w:r>
+        <w:rPr>
+          <w:rFonts w:ascii="Times New Roman" w:eastAsia="Times New Roman" w:hAnsi="Times New Roman" w:cs="Times New Roman"/>
+          <w:sz w:val="24"/>
+          <w:szCs w:val="24"/>
+        </w:rPr>
+        <w:t xml:space="preserve"> due to time constraints. </w:t>
       </w:r>
     </w:p>
     <w:p>
@@ -3739,15 +3925,7 @@
           <w:sz w:val="28"/>
           <w:szCs w:val="28"/>
         </w:rPr>
-        <w:t xml:space="preserve">Appendix </w:t>
-      </w:r>
-      <w:r>
-        <w:rPr>
-          <w:b/>
-          <w:sz w:val="28"/>
-          <w:szCs w:val="28"/>
-        </w:rPr>
-        <w:t>A</w:t>
+        <w:t>Appendix A</w:t>
       </w:r>
     </w:p>
     <w:p>
@@ -3769,84 +3947,21 @@
           <w:sz w:val="20"/>
           <w:szCs w:val="20"/>
         </w:rPr>
-        <w:t>Delivery-2 d</w:t>
+        <w:t xml:space="preserve">Delivery-2 draft report for brainstorming, discussion, peer review </w:t>
       </w:r>
       <w:r>
         <w:rPr>
           <w:sz w:val="20"/>
           <w:szCs w:val="20"/>
         </w:rPr>
-        <w:t xml:space="preserve">raft </w:t>
+        <w:t xml:space="preserve">on </w:t>
       </w:r>
       <w:r>
         <w:rPr>
           <w:sz w:val="20"/>
           <w:szCs w:val="20"/>
         </w:rPr>
-        <w:t>report</w:t>
-      </w:r>
-      <w:r>
-        <w:rPr>
-          <w:sz w:val="20"/>
-          <w:szCs w:val="20"/>
-        </w:rPr>
-        <w:t xml:space="preserve"> </w:t>
-      </w:r>
-      <w:r>
-        <w:rPr>
-          <w:sz w:val="20"/>
-          <w:szCs w:val="20"/>
-        </w:rPr>
-        <w:t>for</w:t>
-      </w:r>
-      <w:r>
-        <w:rPr>
-          <w:sz w:val="20"/>
-          <w:szCs w:val="20"/>
-        </w:rPr>
-        <w:t xml:space="preserve"> </w:t>
-      </w:r>
-      <w:r>
-        <w:rPr>
-          <w:sz w:val="20"/>
-          <w:szCs w:val="20"/>
-        </w:rPr>
-        <w:t xml:space="preserve">brainstorming, </w:t>
-      </w:r>
-      <w:r>
-        <w:rPr>
-          <w:sz w:val="20"/>
-          <w:szCs w:val="20"/>
-        </w:rPr>
-        <w:t>discussion</w:t>
-      </w:r>
-      <w:r>
-        <w:rPr>
-          <w:sz w:val="20"/>
-          <w:szCs w:val="20"/>
-        </w:rPr>
-        <w:t xml:space="preserve">, </w:t>
-      </w:r>
-      <w:r>
-        <w:rPr>
-          <w:sz w:val="20"/>
-          <w:szCs w:val="20"/>
-        </w:rPr>
-        <w:t xml:space="preserve">peer review </w:t>
-      </w:r>
-      <w:r>
-        <w:rPr>
-          <w:sz w:val="20"/>
-          <w:szCs w:val="20"/>
-        </w:rPr>
-        <w:t>G</w:t>
-      </w:r>
-      <w:r>
-        <w:rPr>
-          <w:sz w:val="20"/>
-          <w:szCs w:val="20"/>
-        </w:rPr>
-        <w:t xml:space="preserve">oogle drive: </w:t>
+        <w:t xml:space="preserve">Google drive: </w:t>
       </w:r>
       <w:hyperlink r:id="rId5" w:history="1">
         <w:r>
@@ -3891,31 +4006,23 @@
           <w:szCs w:val="28"/>
         </w:rPr>
         <w:lastRenderedPageBreak/>
-        <w:t xml:space="preserve">Appendix </w:t>
-      </w:r>
-      <w:r>
+        <w:t>Appendix B</w:t>
+      </w:r>
+    </w:p>
+    <w:p>
+      <w:pPr>
+        <w:ind w:left="709"/>
         <w:rPr>
           <w:b/>
           <w:sz w:val="28"/>
           <w:szCs w:val="28"/>
         </w:rPr>
-        <w:t>B</w:t>
-      </w:r>
+      </w:pPr>
     </w:p>
     <w:p>
       <w:pPr>
         <w:ind w:left="709"/>
         <w:rPr>
-          <w:b/>
-          <w:sz w:val="28"/>
-          <w:szCs w:val="28"/>
-        </w:rPr>
-      </w:pPr>
-    </w:p>
-    <w:p>
-      <w:pPr>
-        <w:ind w:left="709"/>
-        <w:rPr>
           <w:sz w:val="20"/>
           <w:szCs w:val="20"/>
         </w:rPr>
@@ -3925,21 +4032,7 @@
           <w:sz w:val="20"/>
           <w:szCs w:val="20"/>
         </w:rPr>
-        <w:t>Final report</w:t>
-      </w:r>
-      <w:r>
-        <w:rPr>
-          <w:sz w:val="20"/>
-          <w:szCs w:val="20"/>
-        </w:rPr>
-        <w:t xml:space="preserve"> for delivery-2</w:t>
-      </w:r>
-      <w:r>
-        <w:rPr>
-          <w:sz w:val="20"/>
-          <w:szCs w:val="20"/>
-        </w:rPr>
-        <w:t xml:space="preserve"> </w:t>
+        <w:t xml:space="preserve">Final report for delivery-2 </w:t>
       </w:r>
       <w:r>
         <w:rPr>
@@ -3975,8 +4068,6 @@
           <w:t>https://github.com/sakibshuvo/SOEN-6481-SRS</w:t>
         </w:r>
       </w:hyperlink>
-      <w:bookmarkStart w:id="2" w:name="_GoBack"/>
-      <w:bookmarkEnd w:id="2"/>
     </w:p>
     <w:p>
       <w:pPr>
@@ -5936,6 +6027,34 @@
       <w:shd w:val="clear" w:color="auto" w:fill="E1DFDD"/>
     </w:rPr>
   </w:style>
+  <w:style w:type="paragraph" w:styleId="BalloonText">
+    <w:name w:val="Balloon Text"/>
+    <w:basedOn w:val="Normal"/>
+    <w:link w:val="BalloonTextChar"/>
+    <w:uiPriority w:val="99"/>
+    <w:semiHidden/>
+    <w:unhideWhenUsed/>
+    <w:rsid w:val="00237D49"/>
+    <w:pPr>
+      <w:spacing w:line="240" w:lineRule="auto"/>
+    </w:pPr>
+    <w:rPr>
+      <w:rFonts w:ascii="Times New Roman" w:hAnsi="Times New Roman" w:cs="Times New Roman"/>
+      <w:sz w:val="18"/>
+    </w:rPr>
+  </w:style>
+  <w:style w:type="character" w:customStyle="1" w:styleId="BalloonTextChar">
+    <w:name w:val="Balloon Text Char"/>
+    <w:basedOn w:val="DefaultParagraphFont"/>
+    <w:link w:val="BalloonText"/>
+    <w:uiPriority w:val="99"/>
+    <w:semiHidden/>
+    <w:rsid w:val="00237D49"/>
+    <w:rPr>
+      <w:rFonts w:ascii="Times New Roman" w:hAnsi="Times New Roman" w:cs="Times New Roman"/>
+      <w:sz w:val="18"/>
+    </w:rPr>
+  </w:style>
 </w:styles>
 </file>
 

</xml_diff>